<commit_message>
Module 7 Portfolio Project contents
</commit_message>
<xml_diff>
--- a/Module 5 Critical Thinking Assignment.docx
+++ b/Module 5 Critical Thinking Assignment.docx
@@ -55,7 +55,7 @@
           <w:sz w:val="36"/>
           <w:szCs w:val="36"/>
         </w:rPr>
-        <w:t>4</w:t>
+        <w:t>5</w:t>
       </w:r>
       <w:r>
         <w:rPr>
@@ -296,7 +296,6 @@
           <w:szCs w:val="32"/>
         </w:rPr>
       </w:pPr>
-      <w:proofErr w:type="spellStart"/>
       <w:r>
         <w:rPr>
           <w:b/>
@@ -305,16 +304,4737 @@
           <w:szCs w:val="32"/>
         </w:rPr>
         <w:lastRenderedPageBreak/>
-        <w:t>Psuedocode</w:t>
-      </w:r>
-      <w:proofErr w:type="spellEnd"/>
-      <w:r>
+        <w:t xml:space="preserve">Source Code: </w:t>
+      </w:r>
+    </w:p>
+    <w:p>
+      <w:pPr>
+        <w:pStyle w:val="NormalWeb"/>
+        <w:shd w:val="clear" w:color="auto" w:fill="FFFFFF"/>
+        <w:spacing w:before="0" w:beforeAutospacing="0" w:after="0" w:afterAutospacing="0"/>
+        <w:rPr>
+          <w:rFonts w:ascii="Consolas" w:hAnsi="Consolas"/>
+          <w:color w:val="000000"/>
+          <w:sz w:val="20"/>
+          <w:szCs w:val="20"/>
+        </w:rPr>
+      </w:pPr>
+      <w:r>
+        <w:rPr>
+          <w:rFonts w:ascii="Consolas" w:hAnsi="Consolas"/>
+          <w:color w:val="3F7F5F"/>
+          <w:sz w:val="20"/>
+          <w:szCs w:val="20"/>
+        </w:rPr>
+        <w:t>///============================================================================</w:t>
+      </w:r>
+    </w:p>
+    <w:p>
+      <w:pPr>
+        <w:pStyle w:val="NormalWeb"/>
+        <w:shd w:val="clear" w:color="auto" w:fill="FFFFFF"/>
+        <w:spacing w:before="0" w:beforeAutospacing="0" w:after="0" w:afterAutospacing="0"/>
+        <w:rPr>
+          <w:rFonts w:ascii="Consolas" w:hAnsi="Consolas"/>
+          <w:color w:val="000000"/>
+          <w:sz w:val="20"/>
+          <w:szCs w:val="20"/>
+        </w:rPr>
+      </w:pPr>
+      <w:r>
+        <w:rPr>
+          <w:rFonts w:ascii="Consolas" w:hAnsi="Consolas"/>
+          <w:color w:val="3F7F5F"/>
+          <w:sz w:val="20"/>
+          <w:szCs w:val="20"/>
+        </w:rPr>
+        <w:t xml:space="preserve">// Name      </w:t>
+      </w:r>
+      <w:proofErr w:type="gramStart"/>
+      <w:r>
+        <w:rPr>
+          <w:rFonts w:ascii="Consolas" w:hAnsi="Consolas"/>
+          <w:color w:val="3F7F5F"/>
+          <w:sz w:val="20"/>
+          <w:szCs w:val="20"/>
+        </w:rPr>
+        <w:t xml:space="preserve">  :</w:t>
+      </w:r>
+      <w:proofErr w:type="gramEnd"/>
+      <w:r>
+        <w:rPr>
+          <w:rFonts w:ascii="Consolas" w:hAnsi="Consolas"/>
+          <w:color w:val="3F7F5F"/>
+          <w:sz w:val="20"/>
+          <w:szCs w:val="20"/>
+        </w:rPr>
+        <w:t xml:space="preserve"> FunFileFlips.cpp</w:t>
+      </w:r>
+    </w:p>
+    <w:p>
+      <w:pPr>
+        <w:pStyle w:val="NormalWeb"/>
+        <w:shd w:val="clear" w:color="auto" w:fill="FFFFFF"/>
+        <w:spacing w:before="0" w:beforeAutospacing="0" w:after="0" w:afterAutospacing="0"/>
+        <w:rPr>
+          <w:rFonts w:ascii="Consolas" w:hAnsi="Consolas"/>
+          <w:color w:val="000000"/>
+          <w:sz w:val="20"/>
+          <w:szCs w:val="20"/>
+        </w:rPr>
+      </w:pPr>
+      <w:r>
+        <w:rPr>
+          <w:rFonts w:ascii="Consolas" w:hAnsi="Consolas"/>
+          <w:color w:val="3F7F5F"/>
+          <w:sz w:val="20"/>
+          <w:szCs w:val="20"/>
+        </w:rPr>
+        <w:t xml:space="preserve">// Author    </w:t>
+      </w:r>
+      <w:proofErr w:type="gramStart"/>
+      <w:r>
+        <w:rPr>
+          <w:rFonts w:ascii="Consolas" w:hAnsi="Consolas"/>
+          <w:color w:val="3F7F5F"/>
+          <w:sz w:val="20"/>
+          <w:szCs w:val="20"/>
+        </w:rPr>
+        <w:t xml:space="preserve">  :</w:t>
+      </w:r>
+      <w:proofErr w:type="gramEnd"/>
+      <w:r>
+        <w:rPr>
+          <w:rFonts w:ascii="Consolas" w:hAnsi="Consolas"/>
+          <w:color w:val="3F7F5F"/>
+          <w:sz w:val="20"/>
+          <w:szCs w:val="20"/>
+        </w:rPr>
+        <w:t xml:space="preserve"> Grant </w:t>
+      </w:r>
+      <w:r>
+        <w:rPr>
+          <w:rFonts w:ascii="Consolas" w:hAnsi="Consolas"/>
+          <w:color w:val="3F7F5F"/>
+          <w:sz w:val="20"/>
+          <w:szCs w:val="20"/>
+          <w:u w:val="single"/>
+        </w:rPr>
+        <w:t>Brosovich</w:t>
+      </w:r>
+    </w:p>
+    <w:p>
+      <w:pPr>
+        <w:pStyle w:val="NormalWeb"/>
+        <w:shd w:val="clear" w:color="auto" w:fill="FFFFFF"/>
+        <w:spacing w:before="0" w:beforeAutospacing="0" w:after="0" w:afterAutospacing="0"/>
+        <w:rPr>
+          <w:rFonts w:ascii="Consolas" w:hAnsi="Consolas"/>
+          <w:color w:val="000000"/>
+          <w:sz w:val="20"/>
+          <w:szCs w:val="20"/>
+        </w:rPr>
+      </w:pPr>
+      <w:r>
+        <w:rPr>
+          <w:rFonts w:ascii="Consolas" w:hAnsi="Consolas"/>
+          <w:color w:val="3F7F5F"/>
+          <w:sz w:val="20"/>
+          <w:szCs w:val="20"/>
+        </w:rPr>
+        <w:t xml:space="preserve">// Version   </w:t>
+      </w:r>
+      <w:proofErr w:type="gramStart"/>
+      <w:r>
+        <w:rPr>
+          <w:rFonts w:ascii="Consolas" w:hAnsi="Consolas"/>
+          <w:color w:val="3F7F5F"/>
+          <w:sz w:val="20"/>
+          <w:szCs w:val="20"/>
+        </w:rPr>
+        <w:t xml:space="preserve">  :</w:t>
+      </w:r>
+      <w:proofErr w:type="gramEnd"/>
+      <w:r>
+        <w:rPr>
+          <w:rFonts w:ascii="Consolas" w:hAnsi="Consolas"/>
+          <w:color w:val="3F7F5F"/>
+          <w:sz w:val="20"/>
+          <w:szCs w:val="20"/>
+        </w:rPr>
+        <w:t xml:space="preserve"> 1</w:t>
+      </w:r>
+    </w:p>
+    <w:p>
+      <w:pPr>
+        <w:pStyle w:val="NormalWeb"/>
+        <w:shd w:val="clear" w:color="auto" w:fill="FFFFFF"/>
+        <w:spacing w:before="0" w:beforeAutospacing="0" w:after="0" w:afterAutospacing="0"/>
+        <w:rPr>
+          <w:rFonts w:ascii="Consolas" w:hAnsi="Consolas"/>
+          <w:color w:val="000000"/>
+          <w:sz w:val="20"/>
+          <w:szCs w:val="20"/>
+        </w:rPr>
+      </w:pPr>
+      <w:r>
+        <w:rPr>
+          <w:rFonts w:ascii="Consolas" w:hAnsi="Consolas"/>
+          <w:color w:val="3F7F5F"/>
+          <w:sz w:val="20"/>
+          <w:szCs w:val="20"/>
+        </w:rPr>
+        <w:t xml:space="preserve">// Copyright </w:t>
+      </w:r>
+      <w:proofErr w:type="gramStart"/>
+      <w:r>
+        <w:rPr>
+          <w:rFonts w:ascii="Consolas" w:hAnsi="Consolas"/>
+          <w:color w:val="3F7F5F"/>
+          <w:sz w:val="20"/>
+          <w:szCs w:val="20"/>
+        </w:rPr>
+        <w:t xml:space="preserve">  :</w:t>
+      </w:r>
+      <w:proofErr w:type="gramEnd"/>
+      <w:r>
+        <w:rPr>
+          <w:rFonts w:ascii="Consolas" w:hAnsi="Consolas"/>
+          <w:color w:val="3F7F5F"/>
+          <w:sz w:val="20"/>
+          <w:szCs w:val="20"/>
+        </w:rPr>
+        <w:t xml:space="preserve"> Some kind of Copyright</w:t>
+      </w:r>
+    </w:p>
+    <w:p>
+      <w:pPr>
+        <w:pStyle w:val="NormalWeb"/>
+        <w:shd w:val="clear" w:color="auto" w:fill="FFFFFF"/>
+        <w:spacing w:before="0" w:beforeAutospacing="0" w:after="0" w:afterAutospacing="0"/>
+        <w:rPr>
+          <w:rFonts w:ascii="Consolas" w:hAnsi="Consolas"/>
+          <w:color w:val="000000"/>
+          <w:sz w:val="20"/>
+          <w:szCs w:val="20"/>
+        </w:rPr>
+      </w:pPr>
+      <w:r>
+        <w:rPr>
+          <w:rFonts w:ascii="Consolas" w:hAnsi="Consolas"/>
+          <w:color w:val="3F7F5F"/>
+          <w:sz w:val="20"/>
+          <w:szCs w:val="20"/>
+        </w:rPr>
+        <w:t xml:space="preserve">// </w:t>
+      </w:r>
+      <w:proofErr w:type="gramStart"/>
+      <w:r>
+        <w:rPr>
+          <w:rFonts w:ascii="Consolas" w:hAnsi="Consolas"/>
+          <w:color w:val="3F7F5F"/>
+          <w:sz w:val="20"/>
+          <w:szCs w:val="20"/>
+        </w:rPr>
+        <w:t>Description :</w:t>
+      </w:r>
+      <w:proofErr w:type="gramEnd"/>
+      <w:r>
+        <w:rPr>
+          <w:rFonts w:ascii="Consolas" w:hAnsi="Consolas"/>
+          <w:color w:val="3F7F5F"/>
+          <w:sz w:val="20"/>
+          <w:szCs w:val="20"/>
+        </w:rPr>
+        <w:t xml:space="preserve"> Driving class for file manipulation</w:t>
+      </w:r>
+    </w:p>
+    <w:p>
+      <w:pPr>
+        <w:pStyle w:val="NormalWeb"/>
+        <w:shd w:val="clear" w:color="auto" w:fill="FFFFFF"/>
+        <w:spacing w:before="0" w:beforeAutospacing="0" w:after="0" w:afterAutospacing="0"/>
+        <w:rPr>
+          <w:rFonts w:ascii="Consolas" w:hAnsi="Consolas"/>
+          <w:color w:val="000000"/>
+          <w:sz w:val="20"/>
+          <w:szCs w:val="20"/>
+        </w:rPr>
+      </w:pPr>
+      <w:r>
+        <w:rPr>
+          <w:rFonts w:ascii="Consolas" w:hAnsi="Consolas"/>
+          <w:color w:val="3F7F5F"/>
+          <w:sz w:val="20"/>
+          <w:szCs w:val="20"/>
+        </w:rPr>
+        <w:t>//============================================================================</w:t>
+      </w:r>
+    </w:p>
+    <w:p>
+      <w:pPr>
+        <w:pStyle w:val="NormalWeb"/>
+        <w:shd w:val="clear" w:color="auto" w:fill="FFFFFF"/>
+        <w:spacing w:before="0" w:beforeAutospacing="0" w:after="0" w:afterAutospacing="0"/>
+        <w:rPr>
+          <w:rFonts w:ascii="Consolas" w:hAnsi="Consolas"/>
+          <w:color w:val="000000"/>
+          <w:sz w:val="20"/>
+          <w:szCs w:val="20"/>
+        </w:rPr>
+      </w:pPr>
+      <w:proofErr w:type="gramStart"/>
+      <w:r>
+        <w:rPr>
+          <w:rFonts w:ascii="Consolas" w:hAnsi="Consolas"/>
+          <w:b/>
+          <w:bCs/>
+          <w:color w:val="7F0055"/>
+          <w:sz w:val="20"/>
+          <w:szCs w:val="20"/>
+        </w:rPr>
+        <w:t>#include</w:t>
+      </w:r>
+      <w:proofErr w:type="gramEnd"/>
+      <w:r>
+        <w:rPr>
+          <w:rFonts w:ascii="Consolas" w:hAnsi="Consolas"/>
+          <w:color w:val="000000"/>
+          <w:sz w:val="20"/>
+          <w:szCs w:val="20"/>
+        </w:rPr>
+        <w:t xml:space="preserve"> </w:t>
+      </w:r>
+      <w:r>
+        <w:rPr>
+          <w:rFonts w:ascii="Consolas" w:hAnsi="Consolas"/>
+          <w:color w:val="2A00FF"/>
+          <w:sz w:val="20"/>
+          <w:szCs w:val="20"/>
+        </w:rPr>
+        <w:t>&lt;iostream&gt;</w:t>
+      </w:r>
+    </w:p>
+    <w:p>
+      <w:pPr>
+        <w:pStyle w:val="NormalWeb"/>
+        <w:shd w:val="clear" w:color="auto" w:fill="FFFFFF"/>
+        <w:spacing w:before="0" w:beforeAutospacing="0" w:after="0" w:afterAutospacing="0"/>
+        <w:rPr>
+          <w:rFonts w:ascii="Consolas" w:hAnsi="Consolas"/>
+          <w:color w:val="000000"/>
+          <w:sz w:val="20"/>
+          <w:szCs w:val="20"/>
+        </w:rPr>
+      </w:pPr>
+      <w:r>
+        <w:rPr>
+          <w:rFonts w:ascii="Consolas" w:hAnsi="Consolas"/>
+          <w:b/>
+          <w:bCs/>
+          <w:color w:val="7F0055"/>
+          <w:sz w:val="20"/>
+          <w:szCs w:val="20"/>
+        </w:rPr>
+        <w:t>#include</w:t>
+      </w:r>
+      <w:r>
+        <w:rPr>
+          <w:rFonts w:ascii="Consolas" w:hAnsi="Consolas"/>
+          <w:color w:val="000000"/>
+          <w:sz w:val="20"/>
+          <w:szCs w:val="20"/>
+        </w:rPr>
+        <w:t xml:space="preserve"> </w:t>
+      </w:r>
+      <w:r>
+        <w:rPr>
+          <w:rFonts w:ascii="Consolas" w:hAnsi="Consolas"/>
+          <w:color w:val="2A00FF"/>
+          <w:sz w:val="20"/>
+          <w:szCs w:val="20"/>
+        </w:rPr>
+        <w:t>&lt;string&gt;</w:t>
+      </w:r>
+    </w:p>
+    <w:p>
+      <w:pPr>
+        <w:pStyle w:val="NormalWeb"/>
+        <w:shd w:val="clear" w:color="auto" w:fill="FFFFFF"/>
+        <w:spacing w:before="0" w:beforeAutospacing="0" w:after="0" w:afterAutospacing="0"/>
+        <w:rPr>
+          <w:rFonts w:ascii="Consolas" w:hAnsi="Consolas"/>
+          <w:color w:val="000000"/>
+          <w:sz w:val="20"/>
+          <w:szCs w:val="20"/>
+        </w:rPr>
+      </w:pPr>
+      <w:proofErr w:type="gramStart"/>
+      <w:r>
+        <w:rPr>
+          <w:rFonts w:ascii="Consolas" w:hAnsi="Consolas"/>
+          <w:b/>
+          <w:bCs/>
+          <w:color w:val="7F0055"/>
+          <w:sz w:val="20"/>
+          <w:szCs w:val="20"/>
+        </w:rPr>
+        <w:t>#include</w:t>
+      </w:r>
+      <w:proofErr w:type="gramEnd"/>
+      <w:r>
+        <w:rPr>
+          <w:rFonts w:ascii="Consolas" w:hAnsi="Consolas"/>
+          <w:color w:val="000000"/>
+          <w:sz w:val="20"/>
+          <w:szCs w:val="20"/>
+        </w:rPr>
+        <w:t xml:space="preserve"> </w:t>
+      </w:r>
+      <w:r>
+        <w:rPr>
+          <w:rFonts w:ascii="Consolas" w:hAnsi="Consolas"/>
+          <w:color w:val="2A00FF"/>
+          <w:sz w:val="20"/>
+          <w:szCs w:val="20"/>
+        </w:rPr>
+        <w:t>&lt;</w:t>
+      </w:r>
+      <w:proofErr w:type="spellStart"/>
+      <w:r>
+        <w:rPr>
+          <w:rFonts w:ascii="Consolas" w:hAnsi="Consolas"/>
+          <w:color w:val="2A00FF"/>
+          <w:sz w:val="20"/>
+          <w:szCs w:val="20"/>
+        </w:rPr>
+        <w:t>fstream</w:t>
+      </w:r>
+      <w:proofErr w:type="spellEnd"/>
+      <w:r>
+        <w:rPr>
+          <w:rFonts w:ascii="Consolas" w:hAnsi="Consolas"/>
+          <w:color w:val="2A00FF"/>
+          <w:sz w:val="20"/>
+          <w:szCs w:val="20"/>
+        </w:rPr>
+        <w:t>&gt;</w:t>
+      </w:r>
+    </w:p>
+    <w:p>
+      <w:pPr>
+        <w:pStyle w:val="NormalWeb"/>
+        <w:shd w:val="clear" w:color="auto" w:fill="FFFFFF"/>
+        <w:spacing w:before="0" w:beforeAutospacing="0" w:after="0" w:afterAutospacing="0"/>
+        <w:rPr>
+          <w:rFonts w:ascii="Consolas" w:hAnsi="Consolas"/>
+          <w:color w:val="000000"/>
+          <w:sz w:val="20"/>
+          <w:szCs w:val="20"/>
+        </w:rPr>
+      </w:pPr>
+    </w:p>
+    <w:p>
+      <w:pPr>
+        <w:pStyle w:val="NormalWeb"/>
+        <w:shd w:val="clear" w:color="auto" w:fill="FFFFFF"/>
+        <w:spacing w:before="0" w:beforeAutospacing="0" w:after="0" w:afterAutospacing="0"/>
+        <w:rPr>
+          <w:rFonts w:ascii="Consolas" w:hAnsi="Consolas"/>
+          <w:color w:val="000000"/>
+          <w:sz w:val="20"/>
+          <w:szCs w:val="20"/>
+        </w:rPr>
+      </w:pPr>
+      <w:r>
+        <w:rPr>
+          <w:rFonts w:ascii="Consolas" w:hAnsi="Consolas"/>
+          <w:b/>
+          <w:bCs/>
+          <w:color w:val="7F0055"/>
+          <w:sz w:val="20"/>
+          <w:szCs w:val="20"/>
+        </w:rPr>
+        <w:t>using</w:t>
+      </w:r>
+      <w:r>
+        <w:rPr>
+          <w:rFonts w:ascii="Consolas" w:hAnsi="Consolas"/>
+          <w:color w:val="000000"/>
+          <w:sz w:val="20"/>
+          <w:szCs w:val="20"/>
+        </w:rPr>
+        <w:t xml:space="preserve"> </w:t>
+      </w:r>
+      <w:r>
+        <w:rPr>
+          <w:rFonts w:ascii="Consolas" w:hAnsi="Consolas"/>
+          <w:b/>
+          <w:bCs/>
+          <w:color w:val="7F0055"/>
+          <w:sz w:val="20"/>
+          <w:szCs w:val="20"/>
+        </w:rPr>
+        <w:t>namespace</w:t>
+      </w:r>
+      <w:r>
+        <w:rPr>
+          <w:rFonts w:ascii="Consolas" w:hAnsi="Consolas"/>
+          <w:color w:val="000000"/>
+          <w:sz w:val="20"/>
+          <w:szCs w:val="20"/>
+        </w:rPr>
+        <w:t xml:space="preserve"> </w:t>
+      </w:r>
+      <w:proofErr w:type="gramStart"/>
+      <w:r>
+        <w:rPr>
+          <w:rFonts w:ascii="Consolas" w:hAnsi="Consolas"/>
+          <w:color w:val="000000"/>
+          <w:sz w:val="20"/>
+          <w:szCs w:val="20"/>
+        </w:rPr>
+        <w:t>std;</w:t>
+      </w:r>
+      <w:proofErr w:type="gramEnd"/>
+    </w:p>
+    <w:p>
+      <w:pPr>
+        <w:pStyle w:val="NormalWeb"/>
+        <w:shd w:val="clear" w:color="auto" w:fill="FFFFFF"/>
+        <w:spacing w:before="0" w:beforeAutospacing="0" w:after="0" w:afterAutospacing="0"/>
+        <w:rPr>
+          <w:rFonts w:ascii="Consolas" w:hAnsi="Consolas"/>
+          <w:color w:val="000000"/>
+          <w:sz w:val="20"/>
+          <w:szCs w:val="20"/>
+        </w:rPr>
+      </w:pPr>
+    </w:p>
+    <w:p>
+      <w:pPr>
+        <w:pStyle w:val="NormalWeb"/>
+        <w:shd w:val="clear" w:color="auto" w:fill="FFFFFF"/>
+        <w:spacing w:before="0" w:beforeAutospacing="0" w:after="0" w:afterAutospacing="0"/>
+        <w:rPr>
+          <w:rFonts w:ascii="Consolas" w:hAnsi="Consolas"/>
+          <w:color w:val="000000"/>
+          <w:sz w:val="20"/>
+          <w:szCs w:val="20"/>
+        </w:rPr>
+      </w:pPr>
+      <w:r>
+        <w:rPr>
+          <w:rFonts w:ascii="Consolas" w:hAnsi="Consolas"/>
+          <w:b/>
+          <w:bCs/>
+          <w:color w:val="7F0055"/>
+          <w:sz w:val="20"/>
+          <w:szCs w:val="20"/>
+        </w:rPr>
+        <w:t>class</w:t>
+      </w:r>
+      <w:r>
+        <w:rPr>
+          <w:rFonts w:ascii="Consolas" w:hAnsi="Consolas"/>
+          <w:color w:val="000000"/>
+          <w:sz w:val="20"/>
+          <w:szCs w:val="20"/>
+        </w:rPr>
+        <w:t xml:space="preserve"> </w:t>
+      </w:r>
+      <w:proofErr w:type="spellStart"/>
+      <w:r>
+        <w:rPr>
+          <w:rFonts w:ascii="Consolas" w:hAnsi="Consolas"/>
+          <w:color w:val="005032"/>
+          <w:sz w:val="20"/>
+          <w:szCs w:val="20"/>
+        </w:rPr>
+        <w:t>FileHandler</w:t>
+      </w:r>
+      <w:proofErr w:type="spellEnd"/>
+      <w:r>
+        <w:rPr>
+          <w:rFonts w:ascii="Consolas" w:hAnsi="Consolas"/>
+          <w:color w:val="000000"/>
+          <w:sz w:val="20"/>
+          <w:szCs w:val="20"/>
+        </w:rPr>
+        <w:t xml:space="preserve"> {</w:t>
+      </w:r>
+    </w:p>
+    <w:p>
+      <w:pPr>
+        <w:pStyle w:val="NormalWeb"/>
+        <w:shd w:val="clear" w:color="auto" w:fill="FFFFFF"/>
+        <w:spacing w:before="0" w:beforeAutospacing="0" w:after="0" w:afterAutospacing="0"/>
+        <w:rPr>
+          <w:rFonts w:ascii="Consolas" w:hAnsi="Consolas"/>
+          <w:color w:val="000000"/>
+          <w:sz w:val="20"/>
+          <w:szCs w:val="20"/>
+        </w:rPr>
+      </w:pPr>
+      <w:r>
+        <w:rPr>
+          <w:rFonts w:ascii="Consolas" w:hAnsi="Consolas"/>
+          <w:color w:val="000000"/>
+          <w:sz w:val="20"/>
+          <w:szCs w:val="20"/>
+        </w:rPr>
+        <w:tab/>
+      </w:r>
+      <w:r>
+        <w:rPr>
+          <w:rFonts w:ascii="Consolas" w:hAnsi="Consolas"/>
+          <w:color w:val="3F7F5F"/>
+          <w:sz w:val="20"/>
+          <w:szCs w:val="20"/>
+        </w:rPr>
+        <w:t>//class for appending to pre-existing file</w:t>
+      </w:r>
+    </w:p>
+    <w:p>
+      <w:pPr>
+        <w:pStyle w:val="NormalWeb"/>
+        <w:shd w:val="clear" w:color="auto" w:fill="FFFFFF"/>
+        <w:spacing w:before="0" w:beforeAutospacing="0" w:after="0" w:afterAutospacing="0"/>
+        <w:rPr>
+          <w:rFonts w:ascii="Consolas" w:hAnsi="Consolas"/>
+          <w:color w:val="000000"/>
+          <w:sz w:val="20"/>
+          <w:szCs w:val="20"/>
+        </w:rPr>
+      </w:pPr>
+      <w:r>
+        <w:rPr>
+          <w:rFonts w:ascii="Consolas" w:hAnsi="Consolas"/>
+          <w:b/>
+          <w:bCs/>
+          <w:color w:val="7F0055"/>
+          <w:sz w:val="20"/>
+          <w:szCs w:val="20"/>
+        </w:rPr>
+        <w:t>public</w:t>
+      </w:r>
+      <w:r>
+        <w:rPr>
+          <w:rFonts w:ascii="Consolas" w:hAnsi="Consolas"/>
+          <w:color w:val="000000"/>
+          <w:sz w:val="20"/>
+          <w:szCs w:val="20"/>
+        </w:rPr>
+        <w:t>:</w:t>
+      </w:r>
+    </w:p>
+    <w:p>
+      <w:pPr>
+        <w:pStyle w:val="NormalWeb"/>
+        <w:shd w:val="clear" w:color="auto" w:fill="FFFFFF"/>
+        <w:spacing w:before="0" w:beforeAutospacing="0" w:after="0" w:afterAutospacing="0"/>
+        <w:rPr>
+          <w:rFonts w:ascii="Consolas" w:hAnsi="Consolas"/>
+          <w:color w:val="000000"/>
+          <w:sz w:val="20"/>
+          <w:szCs w:val="20"/>
+        </w:rPr>
+      </w:pPr>
+      <w:r>
+        <w:rPr>
+          <w:rFonts w:ascii="Consolas" w:hAnsi="Consolas"/>
+          <w:color w:val="000000"/>
+          <w:sz w:val="20"/>
+          <w:szCs w:val="20"/>
+        </w:rPr>
+        <w:tab/>
+      </w:r>
+      <w:r>
+        <w:rPr>
+          <w:rFonts w:ascii="Consolas" w:hAnsi="Consolas"/>
+          <w:b/>
+          <w:bCs/>
+          <w:color w:val="7F0055"/>
+          <w:sz w:val="20"/>
+          <w:szCs w:val="20"/>
+        </w:rPr>
+        <w:t>void</w:t>
+      </w:r>
+      <w:r>
+        <w:rPr>
+          <w:rFonts w:ascii="Consolas" w:hAnsi="Consolas"/>
+          <w:color w:val="000000"/>
+          <w:sz w:val="20"/>
+          <w:szCs w:val="20"/>
+        </w:rPr>
+        <w:t xml:space="preserve"> </w:t>
+      </w:r>
+      <w:proofErr w:type="spellStart"/>
+      <w:proofErr w:type="gramStart"/>
+      <w:r>
+        <w:rPr>
+          <w:rFonts w:ascii="Consolas" w:hAnsi="Consolas"/>
+          <w:b/>
+          <w:bCs/>
+          <w:color w:val="000000"/>
+          <w:sz w:val="20"/>
+          <w:szCs w:val="20"/>
+        </w:rPr>
+        <w:t>appendToFile</w:t>
+      </w:r>
+      <w:proofErr w:type="spellEnd"/>
+      <w:r>
+        <w:rPr>
+          <w:rFonts w:ascii="Consolas" w:hAnsi="Consolas"/>
+          <w:color w:val="000000"/>
+          <w:sz w:val="20"/>
+          <w:szCs w:val="20"/>
+        </w:rPr>
+        <w:t>(</w:t>
+      </w:r>
+      <w:proofErr w:type="gramEnd"/>
+      <w:r>
+        <w:rPr>
+          <w:rFonts w:ascii="Consolas" w:hAnsi="Consolas"/>
+          <w:b/>
+          <w:bCs/>
+          <w:color w:val="7F0055"/>
+          <w:sz w:val="20"/>
+          <w:szCs w:val="20"/>
+        </w:rPr>
+        <w:t>const</w:t>
+      </w:r>
+      <w:r>
+        <w:rPr>
+          <w:rFonts w:ascii="Consolas" w:hAnsi="Consolas"/>
+          <w:color w:val="000000"/>
+          <w:sz w:val="20"/>
+          <w:szCs w:val="20"/>
+        </w:rPr>
+        <w:t xml:space="preserve"> </w:t>
+      </w:r>
+      <w:r>
+        <w:rPr>
+          <w:rFonts w:ascii="Consolas" w:hAnsi="Consolas"/>
+          <w:color w:val="005032"/>
+          <w:sz w:val="20"/>
+          <w:szCs w:val="20"/>
+        </w:rPr>
+        <w:t>string</w:t>
+      </w:r>
+      <w:r>
+        <w:rPr>
+          <w:rFonts w:ascii="Consolas" w:hAnsi="Consolas"/>
+          <w:color w:val="000000"/>
+          <w:sz w:val="20"/>
+          <w:szCs w:val="20"/>
+        </w:rPr>
+        <w:t xml:space="preserve">&amp; </w:t>
+      </w:r>
+      <w:proofErr w:type="gramStart"/>
+      <w:r>
+        <w:rPr>
+          <w:rFonts w:ascii="Consolas" w:hAnsi="Consolas"/>
+          <w:color w:val="000000"/>
+          <w:sz w:val="20"/>
+          <w:szCs w:val="20"/>
+        </w:rPr>
+        <w:t>filename) {</w:t>
+      </w:r>
+      <w:proofErr w:type="gramEnd"/>
+    </w:p>
+    <w:p>
+      <w:pPr>
+        <w:pStyle w:val="NormalWeb"/>
+        <w:shd w:val="clear" w:color="auto" w:fill="FFFFFF"/>
+        <w:spacing w:before="0" w:beforeAutospacing="0" w:after="0" w:afterAutospacing="0"/>
+        <w:rPr>
+          <w:rFonts w:ascii="Consolas" w:hAnsi="Consolas"/>
+          <w:color w:val="000000"/>
+          <w:sz w:val="20"/>
+          <w:szCs w:val="20"/>
+        </w:rPr>
+      </w:pPr>
+      <w:r>
+        <w:rPr>
+          <w:rFonts w:ascii="Consolas" w:hAnsi="Consolas"/>
+          <w:color w:val="000000"/>
+          <w:sz w:val="20"/>
+          <w:szCs w:val="20"/>
+        </w:rPr>
+        <w:tab/>
+      </w:r>
+      <w:r>
+        <w:rPr>
+          <w:rFonts w:ascii="Consolas" w:hAnsi="Consolas"/>
+          <w:color w:val="000000"/>
+          <w:sz w:val="20"/>
+          <w:szCs w:val="20"/>
+        </w:rPr>
+        <w:tab/>
+      </w:r>
+      <w:r>
+        <w:rPr>
+          <w:rFonts w:ascii="Consolas" w:hAnsi="Consolas"/>
+          <w:color w:val="3F7F5F"/>
+          <w:sz w:val="20"/>
+          <w:szCs w:val="20"/>
+        </w:rPr>
+        <w:t>//</w:t>
+      </w:r>
+      <w:proofErr w:type="spellStart"/>
+      <w:proofErr w:type="gramStart"/>
+      <w:r>
+        <w:rPr>
+          <w:rFonts w:ascii="Consolas" w:hAnsi="Consolas"/>
+          <w:color w:val="3F7F5F"/>
+          <w:sz w:val="20"/>
+          <w:szCs w:val="20"/>
+          <w:u w:val="single"/>
+        </w:rPr>
+        <w:t>ios</w:t>
+      </w:r>
+      <w:proofErr w:type="spellEnd"/>
+      <w:r>
+        <w:rPr>
+          <w:rFonts w:ascii="Consolas" w:hAnsi="Consolas"/>
+          <w:color w:val="3F7F5F"/>
+          <w:sz w:val="20"/>
+          <w:szCs w:val="20"/>
+        </w:rPr>
+        <w:t>::</w:t>
+      </w:r>
+      <w:proofErr w:type="gramEnd"/>
+      <w:r>
+        <w:rPr>
+          <w:rFonts w:ascii="Consolas" w:hAnsi="Consolas"/>
+          <w:color w:val="3F7F5F"/>
+          <w:sz w:val="20"/>
+          <w:szCs w:val="20"/>
+          <w:u w:val="single"/>
+        </w:rPr>
+        <w:t>app</w:t>
+      </w:r>
+      <w:r>
+        <w:rPr>
+          <w:rFonts w:ascii="Consolas" w:hAnsi="Consolas"/>
+          <w:color w:val="3F7F5F"/>
+          <w:sz w:val="20"/>
+          <w:szCs w:val="20"/>
+        </w:rPr>
+        <w:t xml:space="preserve"> performs the appending action</w:t>
+      </w:r>
+    </w:p>
+    <w:p>
+      <w:pPr>
+        <w:pStyle w:val="NormalWeb"/>
+        <w:shd w:val="clear" w:color="auto" w:fill="FFFFFF"/>
+        <w:spacing w:before="0" w:beforeAutospacing="0" w:after="0" w:afterAutospacing="0"/>
+        <w:rPr>
+          <w:rFonts w:ascii="Consolas" w:hAnsi="Consolas"/>
+          <w:color w:val="000000"/>
+          <w:sz w:val="20"/>
+          <w:szCs w:val="20"/>
+        </w:rPr>
+      </w:pPr>
+      <w:r>
+        <w:rPr>
+          <w:rFonts w:ascii="Consolas" w:hAnsi="Consolas"/>
+          <w:color w:val="000000"/>
+          <w:sz w:val="20"/>
+          <w:szCs w:val="20"/>
+        </w:rPr>
+        <w:tab/>
+      </w:r>
+      <w:r>
+        <w:rPr>
+          <w:rFonts w:ascii="Consolas" w:hAnsi="Consolas"/>
+          <w:color w:val="000000"/>
+          <w:sz w:val="20"/>
+          <w:szCs w:val="20"/>
+        </w:rPr>
+        <w:tab/>
+      </w:r>
+      <w:proofErr w:type="spellStart"/>
+      <w:r>
+        <w:rPr>
+          <w:rFonts w:ascii="Consolas" w:hAnsi="Consolas"/>
+          <w:color w:val="005032"/>
+          <w:sz w:val="20"/>
+          <w:szCs w:val="20"/>
+        </w:rPr>
+        <w:t>ofstream</w:t>
+      </w:r>
+      <w:proofErr w:type="spellEnd"/>
+      <w:r>
+        <w:rPr>
+          <w:rFonts w:ascii="Consolas" w:hAnsi="Consolas"/>
+          <w:color w:val="000000"/>
+          <w:sz w:val="20"/>
+          <w:szCs w:val="20"/>
+        </w:rPr>
+        <w:t xml:space="preserve"> </w:t>
+      </w:r>
+      <w:proofErr w:type="spellStart"/>
+      <w:proofErr w:type="gramStart"/>
+      <w:r>
+        <w:rPr>
+          <w:rFonts w:ascii="Consolas" w:hAnsi="Consolas"/>
+          <w:color w:val="000000"/>
+          <w:sz w:val="20"/>
+          <w:szCs w:val="20"/>
+        </w:rPr>
+        <w:t>outfile</w:t>
+      </w:r>
+      <w:proofErr w:type="spellEnd"/>
+      <w:r>
+        <w:rPr>
+          <w:rFonts w:ascii="Consolas" w:hAnsi="Consolas"/>
+          <w:color w:val="000000"/>
+          <w:sz w:val="20"/>
+          <w:szCs w:val="20"/>
+        </w:rPr>
+        <w:t>(</w:t>
+      </w:r>
+      <w:proofErr w:type="gramEnd"/>
+      <w:r>
+        <w:rPr>
+          <w:rFonts w:ascii="Consolas" w:hAnsi="Consolas"/>
+          <w:color w:val="000000"/>
+          <w:sz w:val="20"/>
+          <w:szCs w:val="20"/>
+        </w:rPr>
+        <w:t xml:space="preserve">filename, </w:t>
+      </w:r>
+      <w:proofErr w:type="spellStart"/>
+      <w:proofErr w:type="gramStart"/>
+      <w:r>
+        <w:rPr>
+          <w:rFonts w:ascii="Consolas" w:hAnsi="Consolas"/>
+          <w:color w:val="005032"/>
+          <w:sz w:val="20"/>
+          <w:szCs w:val="20"/>
+        </w:rPr>
+        <w:t>ios</w:t>
+      </w:r>
+      <w:proofErr w:type="spellEnd"/>
+      <w:r>
+        <w:rPr>
+          <w:rFonts w:ascii="Consolas" w:hAnsi="Consolas"/>
+          <w:color w:val="000000"/>
+          <w:sz w:val="20"/>
+          <w:szCs w:val="20"/>
+        </w:rPr>
+        <w:t>::</w:t>
+      </w:r>
+      <w:proofErr w:type="gramEnd"/>
+      <w:r>
+        <w:rPr>
+          <w:rFonts w:ascii="Consolas" w:hAnsi="Consolas"/>
+          <w:i/>
+          <w:iCs/>
+          <w:color w:val="0000C0"/>
+          <w:sz w:val="20"/>
+          <w:szCs w:val="20"/>
+        </w:rPr>
+        <w:t>app</w:t>
+      </w:r>
+      <w:proofErr w:type="gramStart"/>
+      <w:r>
+        <w:rPr>
+          <w:rFonts w:ascii="Consolas" w:hAnsi="Consolas"/>
+          <w:color w:val="000000"/>
+          <w:sz w:val="20"/>
+          <w:szCs w:val="20"/>
+        </w:rPr>
+        <w:t>);</w:t>
+      </w:r>
+      <w:proofErr w:type="gramEnd"/>
+    </w:p>
+    <w:p>
+      <w:pPr>
+        <w:pStyle w:val="NormalWeb"/>
+        <w:shd w:val="clear" w:color="auto" w:fill="FFFFFF"/>
+        <w:spacing w:before="0" w:beforeAutospacing="0" w:after="0" w:afterAutospacing="0"/>
+        <w:rPr>
+          <w:rFonts w:ascii="Consolas" w:hAnsi="Consolas"/>
+          <w:color w:val="000000"/>
+          <w:sz w:val="20"/>
+          <w:szCs w:val="20"/>
+        </w:rPr>
+      </w:pPr>
+      <w:r>
+        <w:rPr>
+          <w:rFonts w:ascii="Consolas" w:hAnsi="Consolas"/>
+          <w:color w:val="000000"/>
+          <w:sz w:val="20"/>
+          <w:szCs w:val="20"/>
+        </w:rPr>
+        <w:tab/>
+      </w:r>
+      <w:r>
+        <w:rPr>
+          <w:rFonts w:ascii="Consolas" w:hAnsi="Consolas"/>
+          <w:color w:val="000000"/>
+          <w:sz w:val="20"/>
+          <w:szCs w:val="20"/>
+        </w:rPr>
+        <w:tab/>
+      </w:r>
+      <w:r>
+        <w:rPr>
+          <w:rFonts w:ascii="Consolas" w:hAnsi="Consolas"/>
+          <w:b/>
+          <w:bCs/>
+          <w:color w:val="7F0055"/>
+          <w:sz w:val="20"/>
+          <w:szCs w:val="20"/>
+        </w:rPr>
+        <w:t>if</w:t>
+      </w:r>
+      <w:r>
+        <w:rPr>
+          <w:rFonts w:ascii="Consolas" w:hAnsi="Consolas"/>
+          <w:color w:val="000000"/>
+          <w:sz w:val="20"/>
+          <w:szCs w:val="20"/>
+        </w:rPr>
+        <w:t xml:space="preserve"> </w:t>
+      </w:r>
+      <w:proofErr w:type="gramStart"/>
+      <w:r>
+        <w:rPr>
+          <w:rFonts w:ascii="Consolas" w:hAnsi="Consolas"/>
+          <w:color w:val="000000"/>
+          <w:sz w:val="20"/>
+          <w:szCs w:val="20"/>
+        </w:rPr>
+        <w:t>(!</w:t>
+      </w:r>
+      <w:proofErr w:type="spellStart"/>
+      <w:r>
+        <w:rPr>
+          <w:rFonts w:ascii="Consolas" w:hAnsi="Consolas"/>
+          <w:color w:val="000000"/>
+          <w:sz w:val="20"/>
+          <w:szCs w:val="20"/>
+        </w:rPr>
+        <w:t>outfile</w:t>
+      </w:r>
+      <w:proofErr w:type="spellEnd"/>
+      <w:proofErr w:type="gramEnd"/>
+      <w:r>
+        <w:rPr>
+          <w:rFonts w:ascii="Consolas" w:hAnsi="Consolas"/>
+          <w:color w:val="000000"/>
+          <w:sz w:val="20"/>
+          <w:szCs w:val="20"/>
+        </w:rPr>
+        <w:t>) {</w:t>
+      </w:r>
+    </w:p>
+    <w:p>
+      <w:pPr>
+        <w:pStyle w:val="NormalWeb"/>
+        <w:shd w:val="clear" w:color="auto" w:fill="FFFFFF"/>
+        <w:spacing w:before="0" w:beforeAutospacing="0" w:after="0" w:afterAutospacing="0"/>
+        <w:rPr>
+          <w:rFonts w:ascii="Consolas" w:hAnsi="Consolas"/>
+          <w:color w:val="000000"/>
+          <w:sz w:val="20"/>
+          <w:szCs w:val="20"/>
+        </w:rPr>
+      </w:pPr>
+      <w:r>
+        <w:rPr>
+          <w:rFonts w:ascii="Consolas" w:hAnsi="Consolas"/>
+          <w:color w:val="000000"/>
+          <w:sz w:val="20"/>
+          <w:szCs w:val="20"/>
+        </w:rPr>
+        <w:tab/>
+      </w:r>
+      <w:r>
+        <w:rPr>
+          <w:rFonts w:ascii="Consolas" w:hAnsi="Consolas"/>
+          <w:color w:val="000000"/>
+          <w:sz w:val="20"/>
+          <w:szCs w:val="20"/>
+        </w:rPr>
+        <w:tab/>
+      </w:r>
+      <w:r>
+        <w:rPr>
+          <w:rFonts w:ascii="Consolas" w:hAnsi="Consolas"/>
+          <w:color w:val="000000"/>
+          <w:sz w:val="20"/>
+          <w:szCs w:val="20"/>
+        </w:rPr>
+        <w:tab/>
+      </w:r>
+      <w:proofErr w:type="spellStart"/>
+      <w:r>
+        <w:rPr>
+          <w:rFonts w:ascii="Consolas" w:hAnsi="Consolas"/>
+          <w:color w:val="000000"/>
+          <w:sz w:val="20"/>
+          <w:szCs w:val="20"/>
+        </w:rPr>
+        <w:t>cerr</w:t>
+      </w:r>
+      <w:proofErr w:type="spellEnd"/>
+      <w:r>
+        <w:rPr>
+          <w:rFonts w:ascii="Consolas" w:hAnsi="Consolas"/>
+          <w:color w:val="000000"/>
+          <w:sz w:val="20"/>
+          <w:szCs w:val="20"/>
+        </w:rPr>
+        <w:t xml:space="preserve"> &lt;&lt; </w:t>
+      </w:r>
+      <w:r>
+        <w:rPr>
+          <w:rFonts w:ascii="Consolas" w:hAnsi="Consolas"/>
+          <w:color w:val="2A00FF"/>
+          <w:sz w:val="20"/>
+          <w:szCs w:val="20"/>
+        </w:rPr>
+        <w:t>"Error opening file: "</w:t>
+      </w:r>
+      <w:r>
+        <w:rPr>
+          <w:rFonts w:ascii="Consolas" w:hAnsi="Consolas"/>
+          <w:color w:val="000000"/>
+          <w:sz w:val="20"/>
+          <w:szCs w:val="20"/>
+        </w:rPr>
+        <w:t xml:space="preserve"> &lt;&lt; filename &lt;&lt; </w:t>
+      </w:r>
+      <w:proofErr w:type="spellStart"/>
+      <w:proofErr w:type="gramStart"/>
+      <w:r>
+        <w:rPr>
+          <w:rFonts w:ascii="Consolas" w:hAnsi="Consolas"/>
+          <w:b/>
+          <w:bCs/>
+          <w:color w:val="642880"/>
+          <w:sz w:val="20"/>
+          <w:szCs w:val="20"/>
+        </w:rPr>
+        <w:t>endl</w:t>
+      </w:r>
+      <w:proofErr w:type="spellEnd"/>
+      <w:r>
+        <w:rPr>
+          <w:rFonts w:ascii="Consolas" w:hAnsi="Consolas"/>
+          <w:color w:val="000000"/>
+          <w:sz w:val="20"/>
+          <w:szCs w:val="20"/>
+        </w:rPr>
+        <w:t>;</w:t>
+      </w:r>
+      <w:proofErr w:type="gramEnd"/>
+    </w:p>
+    <w:p>
+      <w:pPr>
+        <w:pStyle w:val="NormalWeb"/>
+        <w:shd w:val="clear" w:color="auto" w:fill="FFFFFF"/>
+        <w:spacing w:before="0" w:beforeAutospacing="0" w:after="0" w:afterAutospacing="0"/>
+        <w:rPr>
+          <w:rFonts w:ascii="Consolas" w:hAnsi="Consolas"/>
+          <w:color w:val="000000"/>
+          <w:sz w:val="20"/>
+          <w:szCs w:val="20"/>
+        </w:rPr>
+      </w:pPr>
+      <w:r>
+        <w:rPr>
+          <w:rFonts w:ascii="Consolas" w:hAnsi="Consolas"/>
+          <w:color w:val="000000"/>
+          <w:sz w:val="20"/>
+          <w:szCs w:val="20"/>
+        </w:rPr>
+        <w:tab/>
+      </w:r>
+      <w:r>
+        <w:rPr>
+          <w:rFonts w:ascii="Consolas" w:hAnsi="Consolas"/>
+          <w:color w:val="000000"/>
+          <w:sz w:val="20"/>
+          <w:szCs w:val="20"/>
+        </w:rPr>
+        <w:tab/>
+      </w:r>
+      <w:r>
+        <w:rPr>
+          <w:rFonts w:ascii="Consolas" w:hAnsi="Consolas"/>
+          <w:color w:val="000000"/>
+          <w:sz w:val="20"/>
+          <w:szCs w:val="20"/>
+        </w:rPr>
+        <w:tab/>
+      </w:r>
+      <w:proofErr w:type="gramStart"/>
+      <w:r>
+        <w:rPr>
+          <w:rFonts w:ascii="Consolas" w:hAnsi="Consolas"/>
+          <w:b/>
+          <w:bCs/>
+          <w:color w:val="7F0055"/>
+          <w:sz w:val="20"/>
+          <w:szCs w:val="20"/>
+        </w:rPr>
+        <w:t>return</w:t>
+      </w:r>
+      <w:r>
+        <w:rPr>
+          <w:rFonts w:ascii="Consolas" w:hAnsi="Consolas"/>
+          <w:color w:val="000000"/>
+          <w:sz w:val="20"/>
+          <w:szCs w:val="20"/>
+        </w:rPr>
+        <w:t>;</w:t>
+      </w:r>
+      <w:proofErr w:type="gramEnd"/>
+    </w:p>
+    <w:p>
+      <w:pPr>
+        <w:pStyle w:val="NormalWeb"/>
+        <w:shd w:val="clear" w:color="auto" w:fill="FFFFFF"/>
+        <w:spacing w:before="0" w:beforeAutospacing="0" w:after="0" w:afterAutospacing="0"/>
+        <w:rPr>
+          <w:rFonts w:ascii="Consolas" w:hAnsi="Consolas"/>
+          <w:color w:val="000000"/>
+          <w:sz w:val="20"/>
+          <w:szCs w:val="20"/>
+        </w:rPr>
+      </w:pPr>
+      <w:r>
+        <w:rPr>
+          <w:rFonts w:ascii="Consolas" w:hAnsi="Consolas"/>
+          <w:color w:val="000000"/>
+          <w:sz w:val="20"/>
+          <w:szCs w:val="20"/>
+        </w:rPr>
+        <w:tab/>
+      </w:r>
+      <w:r>
+        <w:rPr>
+          <w:rFonts w:ascii="Consolas" w:hAnsi="Consolas"/>
+          <w:color w:val="000000"/>
+          <w:sz w:val="20"/>
+          <w:szCs w:val="20"/>
+        </w:rPr>
+        <w:tab/>
+        <w:t>}</w:t>
+      </w:r>
+    </w:p>
+    <w:p>
+      <w:pPr>
+        <w:pStyle w:val="NormalWeb"/>
+        <w:shd w:val="clear" w:color="auto" w:fill="FFFFFF"/>
+        <w:spacing w:before="0" w:beforeAutospacing="0" w:after="0" w:afterAutospacing="0"/>
+        <w:rPr>
+          <w:rFonts w:ascii="Consolas" w:hAnsi="Consolas"/>
+          <w:color w:val="000000"/>
+          <w:sz w:val="20"/>
+          <w:szCs w:val="20"/>
+        </w:rPr>
+      </w:pPr>
+      <w:r>
+        <w:rPr>
+          <w:rFonts w:ascii="Consolas" w:hAnsi="Consolas"/>
+          <w:color w:val="000000"/>
+          <w:sz w:val="20"/>
+          <w:szCs w:val="20"/>
+        </w:rPr>
+        <w:tab/>
+      </w:r>
+      <w:r>
+        <w:rPr>
+          <w:rFonts w:ascii="Consolas" w:hAnsi="Consolas"/>
+          <w:color w:val="000000"/>
+          <w:sz w:val="20"/>
+          <w:szCs w:val="20"/>
+        </w:rPr>
+        <w:tab/>
+      </w:r>
+      <w:r>
+        <w:rPr>
+          <w:rFonts w:ascii="Consolas" w:hAnsi="Consolas"/>
+          <w:color w:val="3F7F5F"/>
+          <w:sz w:val="20"/>
+          <w:szCs w:val="20"/>
+        </w:rPr>
+        <w:t>//console displays to track process and receive input to append</w:t>
+      </w:r>
+    </w:p>
+    <w:p>
+      <w:pPr>
+        <w:pStyle w:val="NormalWeb"/>
+        <w:shd w:val="clear" w:color="auto" w:fill="FFFFFF"/>
+        <w:spacing w:before="0" w:beforeAutospacing="0" w:after="0" w:afterAutospacing="0"/>
+        <w:rPr>
+          <w:rFonts w:ascii="Consolas" w:hAnsi="Consolas"/>
+          <w:color w:val="000000"/>
+          <w:sz w:val="20"/>
+          <w:szCs w:val="20"/>
+        </w:rPr>
+      </w:pPr>
+    </w:p>
+    <w:p>
+      <w:pPr>
+        <w:pStyle w:val="NormalWeb"/>
+        <w:shd w:val="clear" w:color="auto" w:fill="FFFFFF"/>
+        <w:spacing w:before="0" w:beforeAutospacing="0" w:after="0" w:afterAutospacing="0"/>
+        <w:rPr>
+          <w:rFonts w:ascii="Consolas" w:hAnsi="Consolas"/>
+          <w:color w:val="000000"/>
+          <w:sz w:val="20"/>
+          <w:szCs w:val="20"/>
+        </w:rPr>
+      </w:pPr>
+      <w:r>
+        <w:rPr>
+          <w:rFonts w:ascii="Consolas" w:hAnsi="Consolas"/>
+          <w:color w:val="000000"/>
+          <w:sz w:val="20"/>
+          <w:szCs w:val="20"/>
+        </w:rPr>
+        <w:tab/>
+      </w:r>
+      <w:r>
+        <w:rPr>
+          <w:rFonts w:ascii="Consolas" w:hAnsi="Consolas"/>
+          <w:color w:val="000000"/>
+          <w:sz w:val="20"/>
+          <w:szCs w:val="20"/>
+        </w:rPr>
+        <w:tab/>
+      </w:r>
+      <w:r>
+        <w:rPr>
+          <w:rFonts w:ascii="Consolas" w:hAnsi="Consolas"/>
+          <w:color w:val="005032"/>
+          <w:sz w:val="20"/>
+          <w:szCs w:val="20"/>
+        </w:rPr>
+        <w:t>string</w:t>
+      </w:r>
+      <w:r>
+        <w:rPr>
+          <w:rFonts w:ascii="Consolas" w:hAnsi="Consolas"/>
+          <w:color w:val="000000"/>
+          <w:sz w:val="20"/>
+          <w:szCs w:val="20"/>
+        </w:rPr>
+        <w:t xml:space="preserve"> </w:t>
+      </w:r>
+      <w:proofErr w:type="spellStart"/>
+      <w:proofErr w:type="gramStart"/>
+      <w:r>
+        <w:rPr>
+          <w:rFonts w:ascii="Consolas" w:hAnsi="Consolas"/>
+          <w:color w:val="000000"/>
+          <w:sz w:val="20"/>
+          <w:szCs w:val="20"/>
+        </w:rPr>
+        <w:t>userInput</w:t>
+      </w:r>
+      <w:proofErr w:type="spellEnd"/>
+      <w:r>
+        <w:rPr>
+          <w:rFonts w:ascii="Consolas" w:hAnsi="Consolas"/>
+          <w:color w:val="000000"/>
+          <w:sz w:val="20"/>
+          <w:szCs w:val="20"/>
+        </w:rPr>
+        <w:t>;</w:t>
+      </w:r>
+      <w:proofErr w:type="gramEnd"/>
+    </w:p>
+    <w:p>
+      <w:pPr>
+        <w:pStyle w:val="NormalWeb"/>
+        <w:shd w:val="clear" w:color="auto" w:fill="FFFFFF"/>
+        <w:spacing w:before="0" w:beforeAutospacing="0" w:after="0" w:afterAutospacing="0"/>
+        <w:rPr>
+          <w:rFonts w:ascii="Consolas" w:hAnsi="Consolas"/>
+          <w:color w:val="000000"/>
+          <w:sz w:val="20"/>
+          <w:szCs w:val="20"/>
+        </w:rPr>
+      </w:pPr>
+      <w:r>
+        <w:rPr>
+          <w:rFonts w:ascii="Consolas" w:hAnsi="Consolas"/>
+          <w:color w:val="000000"/>
+          <w:sz w:val="20"/>
+          <w:szCs w:val="20"/>
+        </w:rPr>
+        <w:tab/>
+      </w:r>
+      <w:r>
+        <w:rPr>
+          <w:rFonts w:ascii="Consolas" w:hAnsi="Consolas"/>
+          <w:color w:val="000000"/>
+          <w:sz w:val="20"/>
+          <w:szCs w:val="20"/>
+        </w:rPr>
+        <w:tab/>
+      </w:r>
+      <w:proofErr w:type="spellStart"/>
+      <w:r>
+        <w:rPr>
+          <w:rFonts w:ascii="Consolas" w:hAnsi="Consolas"/>
+          <w:color w:val="000000"/>
+          <w:sz w:val="20"/>
+          <w:szCs w:val="20"/>
+        </w:rPr>
+        <w:t>cout</w:t>
+      </w:r>
+      <w:proofErr w:type="spellEnd"/>
+      <w:r>
+        <w:rPr>
+          <w:rFonts w:ascii="Consolas" w:hAnsi="Consolas"/>
+          <w:color w:val="000000"/>
+          <w:sz w:val="20"/>
+          <w:szCs w:val="20"/>
+        </w:rPr>
+        <w:t xml:space="preserve"> &lt;&lt; </w:t>
+      </w:r>
+      <w:r>
+        <w:rPr>
+          <w:rFonts w:ascii="Consolas" w:hAnsi="Consolas"/>
+          <w:color w:val="2A00FF"/>
+          <w:sz w:val="20"/>
+          <w:szCs w:val="20"/>
+        </w:rPr>
+        <w:t>"Enter text to append to "</w:t>
+      </w:r>
+      <w:r>
+        <w:rPr>
+          <w:rFonts w:ascii="Consolas" w:hAnsi="Consolas"/>
+          <w:color w:val="000000"/>
+          <w:sz w:val="20"/>
+          <w:szCs w:val="20"/>
+        </w:rPr>
+        <w:t xml:space="preserve"> &lt;&lt; filename &lt;&lt; </w:t>
+      </w:r>
+      <w:r>
+        <w:rPr>
+          <w:rFonts w:ascii="Consolas" w:hAnsi="Consolas"/>
+          <w:color w:val="2A00FF"/>
+          <w:sz w:val="20"/>
+          <w:szCs w:val="20"/>
+        </w:rPr>
+        <w:t xml:space="preserve">": </w:t>
+      </w:r>
+      <w:proofErr w:type="gramStart"/>
+      <w:r>
+        <w:rPr>
+          <w:rFonts w:ascii="Consolas" w:hAnsi="Consolas"/>
+          <w:color w:val="2A00FF"/>
+          <w:sz w:val="20"/>
+          <w:szCs w:val="20"/>
+        </w:rPr>
+        <w:t>"</w:t>
+      </w:r>
+      <w:r>
+        <w:rPr>
+          <w:rFonts w:ascii="Consolas" w:hAnsi="Consolas"/>
+          <w:color w:val="000000"/>
+          <w:sz w:val="20"/>
+          <w:szCs w:val="20"/>
+        </w:rPr>
+        <w:t>;</w:t>
+      </w:r>
+      <w:proofErr w:type="gramEnd"/>
+    </w:p>
+    <w:p>
+      <w:pPr>
+        <w:pStyle w:val="NormalWeb"/>
+        <w:shd w:val="clear" w:color="auto" w:fill="FFFFFF"/>
+        <w:spacing w:before="0" w:beforeAutospacing="0" w:after="0" w:afterAutospacing="0"/>
+        <w:rPr>
+          <w:rFonts w:ascii="Consolas" w:hAnsi="Consolas"/>
+          <w:color w:val="000000"/>
+          <w:sz w:val="20"/>
+          <w:szCs w:val="20"/>
+        </w:rPr>
+      </w:pPr>
+      <w:r>
+        <w:rPr>
+          <w:rFonts w:ascii="Consolas" w:hAnsi="Consolas"/>
+          <w:color w:val="000000"/>
+          <w:sz w:val="20"/>
+          <w:szCs w:val="20"/>
+        </w:rPr>
+        <w:tab/>
+      </w:r>
+      <w:r>
+        <w:rPr>
+          <w:rFonts w:ascii="Consolas" w:hAnsi="Consolas"/>
+          <w:color w:val="000000"/>
+          <w:sz w:val="20"/>
+          <w:szCs w:val="20"/>
+        </w:rPr>
+        <w:tab/>
+      </w:r>
+      <w:proofErr w:type="spellStart"/>
+      <w:proofErr w:type="gramStart"/>
+      <w:r>
+        <w:rPr>
+          <w:rFonts w:ascii="Consolas" w:hAnsi="Consolas"/>
+          <w:b/>
+          <w:bCs/>
+          <w:color w:val="642880"/>
+          <w:sz w:val="20"/>
+          <w:szCs w:val="20"/>
+        </w:rPr>
+        <w:t>getline</w:t>
+      </w:r>
+      <w:proofErr w:type="spellEnd"/>
+      <w:r>
+        <w:rPr>
+          <w:rFonts w:ascii="Consolas" w:hAnsi="Consolas"/>
+          <w:color w:val="000000"/>
+          <w:sz w:val="20"/>
+          <w:szCs w:val="20"/>
+        </w:rPr>
+        <w:t>(</w:t>
+      </w:r>
+      <w:proofErr w:type="spellStart"/>
+      <w:proofErr w:type="gramEnd"/>
+      <w:r>
+        <w:rPr>
+          <w:rFonts w:ascii="Consolas" w:hAnsi="Consolas"/>
+          <w:color w:val="000000"/>
+          <w:sz w:val="20"/>
+          <w:szCs w:val="20"/>
+        </w:rPr>
+        <w:t>cin</w:t>
+      </w:r>
+      <w:proofErr w:type="spellEnd"/>
+      <w:r>
+        <w:rPr>
+          <w:rFonts w:ascii="Consolas" w:hAnsi="Consolas"/>
+          <w:color w:val="000000"/>
+          <w:sz w:val="20"/>
+          <w:szCs w:val="20"/>
+        </w:rPr>
+        <w:t xml:space="preserve">, </w:t>
+      </w:r>
+      <w:proofErr w:type="spellStart"/>
+      <w:r>
+        <w:rPr>
+          <w:rFonts w:ascii="Consolas" w:hAnsi="Consolas"/>
+          <w:color w:val="000000"/>
+          <w:sz w:val="20"/>
+          <w:szCs w:val="20"/>
+        </w:rPr>
+        <w:t>userInput</w:t>
+      </w:r>
+      <w:proofErr w:type="spellEnd"/>
+      <w:proofErr w:type="gramStart"/>
+      <w:r>
+        <w:rPr>
+          <w:rFonts w:ascii="Consolas" w:hAnsi="Consolas"/>
+          <w:color w:val="000000"/>
+          <w:sz w:val="20"/>
+          <w:szCs w:val="20"/>
+        </w:rPr>
+        <w:t>);</w:t>
+      </w:r>
+      <w:proofErr w:type="gramEnd"/>
+    </w:p>
+    <w:p>
+      <w:pPr>
+        <w:pStyle w:val="NormalWeb"/>
+        <w:shd w:val="clear" w:color="auto" w:fill="FFFFFF"/>
+        <w:spacing w:before="0" w:beforeAutospacing="0" w:after="0" w:afterAutospacing="0"/>
+        <w:rPr>
+          <w:rFonts w:ascii="Consolas" w:hAnsi="Consolas"/>
+          <w:color w:val="000000"/>
+          <w:sz w:val="20"/>
+          <w:szCs w:val="20"/>
+        </w:rPr>
+      </w:pPr>
+      <w:r>
+        <w:rPr>
+          <w:rFonts w:ascii="Consolas" w:hAnsi="Consolas"/>
+          <w:color w:val="000000"/>
+          <w:sz w:val="20"/>
+          <w:szCs w:val="20"/>
+        </w:rPr>
+        <w:tab/>
+      </w:r>
+      <w:r>
+        <w:rPr>
+          <w:rFonts w:ascii="Consolas" w:hAnsi="Consolas"/>
+          <w:color w:val="000000"/>
+          <w:sz w:val="20"/>
+          <w:szCs w:val="20"/>
+        </w:rPr>
+        <w:tab/>
+      </w:r>
+      <w:proofErr w:type="spellStart"/>
+      <w:r>
+        <w:rPr>
+          <w:rFonts w:ascii="Consolas" w:hAnsi="Consolas"/>
+          <w:color w:val="000000"/>
+          <w:sz w:val="20"/>
+          <w:szCs w:val="20"/>
+        </w:rPr>
+        <w:t>outfile</w:t>
+      </w:r>
+      <w:proofErr w:type="spellEnd"/>
+      <w:r>
+        <w:rPr>
+          <w:rFonts w:ascii="Consolas" w:hAnsi="Consolas"/>
+          <w:color w:val="000000"/>
+          <w:sz w:val="20"/>
+          <w:szCs w:val="20"/>
+        </w:rPr>
+        <w:t xml:space="preserve"> &lt;&lt; </w:t>
+      </w:r>
+      <w:proofErr w:type="spellStart"/>
+      <w:r>
+        <w:rPr>
+          <w:rFonts w:ascii="Consolas" w:hAnsi="Consolas"/>
+          <w:color w:val="000000"/>
+          <w:sz w:val="20"/>
+          <w:szCs w:val="20"/>
+        </w:rPr>
+        <w:t>userInput</w:t>
+      </w:r>
+      <w:proofErr w:type="spellEnd"/>
+      <w:r>
+        <w:rPr>
+          <w:rFonts w:ascii="Consolas" w:hAnsi="Consolas"/>
+          <w:color w:val="000000"/>
+          <w:sz w:val="20"/>
+          <w:szCs w:val="20"/>
+        </w:rPr>
+        <w:t xml:space="preserve"> &lt;&lt; </w:t>
+      </w:r>
+      <w:proofErr w:type="spellStart"/>
+      <w:proofErr w:type="gramStart"/>
+      <w:r>
+        <w:rPr>
+          <w:rFonts w:ascii="Consolas" w:hAnsi="Consolas"/>
+          <w:b/>
+          <w:bCs/>
+          <w:color w:val="642880"/>
+          <w:sz w:val="20"/>
+          <w:szCs w:val="20"/>
+        </w:rPr>
+        <w:t>endl</w:t>
+      </w:r>
+      <w:proofErr w:type="spellEnd"/>
+      <w:r>
+        <w:rPr>
+          <w:rFonts w:ascii="Consolas" w:hAnsi="Consolas"/>
+          <w:color w:val="000000"/>
+          <w:sz w:val="20"/>
+          <w:szCs w:val="20"/>
+        </w:rPr>
+        <w:t>;</w:t>
+      </w:r>
+      <w:proofErr w:type="gramEnd"/>
+    </w:p>
+    <w:p>
+      <w:pPr>
+        <w:pStyle w:val="NormalWeb"/>
+        <w:shd w:val="clear" w:color="auto" w:fill="FFFFFF"/>
+        <w:spacing w:before="0" w:beforeAutospacing="0" w:after="0" w:afterAutospacing="0"/>
+        <w:rPr>
+          <w:rFonts w:ascii="Consolas" w:hAnsi="Consolas"/>
+          <w:color w:val="000000"/>
+          <w:sz w:val="20"/>
+          <w:szCs w:val="20"/>
+        </w:rPr>
+      </w:pPr>
+    </w:p>
+    <w:p>
+      <w:pPr>
+        <w:pStyle w:val="NormalWeb"/>
+        <w:shd w:val="clear" w:color="auto" w:fill="FFFFFF"/>
+        <w:spacing w:before="0" w:beforeAutospacing="0" w:after="0" w:afterAutospacing="0"/>
+        <w:rPr>
+          <w:rFonts w:ascii="Consolas" w:hAnsi="Consolas"/>
+          <w:color w:val="000000"/>
+          <w:sz w:val="20"/>
+          <w:szCs w:val="20"/>
+        </w:rPr>
+      </w:pPr>
+      <w:r>
+        <w:rPr>
+          <w:rFonts w:ascii="Consolas" w:hAnsi="Consolas"/>
+          <w:color w:val="000000"/>
+          <w:sz w:val="20"/>
+          <w:szCs w:val="20"/>
+        </w:rPr>
+        <w:tab/>
+      </w:r>
+      <w:r>
+        <w:rPr>
+          <w:rFonts w:ascii="Consolas" w:hAnsi="Consolas"/>
+          <w:color w:val="000000"/>
+          <w:sz w:val="20"/>
+          <w:szCs w:val="20"/>
+        </w:rPr>
+        <w:tab/>
+      </w:r>
+      <w:proofErr w:type="spellStart"/>
+      <w:r>
+        <w:rPr>
+          <w:rFonts w:ascii="Consolas" w:hAnsi="Consolas"/>
+          <w:color w:val="000000"/>
+          <w:sz w:val="20"/>
+          <w:szCs w:val="20"/>
+        </w:rPr>
+        <w:t>cout</w:t>
+      </w:r>
+      <w:proofErr w:type="spellEnd"/>
+      <w:r>
+        <w:rPr>
+          <w:rFonts w:ascii="Consolas" w:hAnsi="Consolas"/>
+          <w:color w:val="000000"/>
+          <w:sz w:val="20"/>
+          <w:szCs w:val="20"/>
+        </w:rPr>
+        <w:t xml:space="preserve"> &lt;&lt; </w:t>
+      </w:r>
+      <w:r>
+        <w:rPr>
+          <w:rFonts w:ascii="Consolas" w:hAnsi="Consolas"/>
+          <w:color w:val="2A00FF"/>
+          <w:sz w:val="20"/>
+          <w:szCs w:val="20"/>
+        </w:rPr>
+        <w:t>"Text successfully appended to "</w:t>
+      </w:r>
+      <w:r>
+        <w:rPr>
+          <w:rFonts w:ascii="Consolas" w:hAnsi="Consolas"/>
+          <w:color w:val="000000"/>
+          <w:sz w:val="20"/>
+          <w:szCs w:val="20"/>
+        </w:rPr>
+        <w:t xml:space="preserve"> &lt;&lt; filename &lt;&lt; </w:t>
+      </w:r>
+      <w:proofErr w:type="spellStart"/>
+      <w:proofErr w:type="gramStart"/>
+      <w:r>
+        <w:rPr>
+          <w:rFonts w:ascii="Consolas" w:hAnsi="Consolas"/>
+          <w:b/>
+          <w:bCs/>
+          <w:color w:val="642880"/>
+          <w:sz w:val="20"/>
+          <w:szCs w:val="20"/>
+        </w:rPr>
+        <w:t>endl</w:t>
+      </w:r>
+      <w:proofErr w:type="spellEnd"/>
+      <w:r>
+        <w:rPr>
+          <w:rFonts w:ascii="Consolas" w:hAnsi="Consolas"/>
+          <w:color w:val="000000"/>
+          <w:sz w:val="20"/>
+          <w:szCs w:val="20"/>
+        </w:rPr>
+        <w:t>;</w:t>
+      </w:r>
+      <w:proofErr w:type="gramEnd"/>
+    </w:p>
+    <w:p>
+      <w:pPr>
+        <w:pStyle w:val="NormalWeb"/>
+        <w:shd w:val="clear" w:color="auto" w:fill="FFFFFF"/>
+        <w:spacing w:before="0" w:beforeAutospacing="0" w:after="0" w:afterAutospacing="0"/>
+        <w:rPr>
+          <w:rFonts w:ascii="Consolas" w:hAnsi="Consolas"/>
+          <w:color w:val="000000"/>
+          <w:sz w:val="20"/>
+          <w:szCs w:val="20"/>
+        </w:rPr>
+      </w:pPr>
+      <w:r>
+        <w:rPr>
+          <w:rFonts w:ascii="Consolas" w:hAnsi="Consolas"/>
+          <w:color w:val="000000"/>
+          <w:sz w:val="20"/>
+          <w:szCs w:val="20"/>
+        </w:rPr>
+        <w:tab/>
+      </w:r>
+      <w:r>
+        <w:rPr>
+          <w:rFonts w:ascii="Consolas" w:hAnsi="Consolas"/>
+          <w:color w:val="000000"/>
+          <w:sz w:val="20"/>
+          <w:szCs w:val="20"/>
+        </w:rPr>
+        <w:tab/>
+      </w:r>
+      <w:proofErr w:type="spellStart"/>
+      <w:proofErr w:type="gramStart"/>
+      <w:r>
+        <w:rPr>
+          <w:rFonts w:ascii="Consolas" w:hAnsi="Consolas"/>
+          <w:color w:val="000000"/>
+          <w:sz w:val="20"/>
+          <w:szCs w:val="20"/>
+        </w:rPr>
+        <w:t>outfile.close</w:t>
+      </w:r>
+      <w:proofErr w:type="spellEnd"/>
+      <w:proofErr w:type="gramEnd"/>
+      <w:r>
+        <w:rPr>
+          <w:rFonts w:ascii="Consolas" w:hAnsi="Consolas"/>
+          <w:color w:val="000000"/>
+          <w:sz w:val="20"/>
+          <w:szCs w:val="20"/>
+        </w:rPr>
+        <w:t>(</w:t>
+      </w:r>
+      <w:proofErr w:type="gramStart"/>
+      <w:r>
+        <w:rPr>
+          <w:rFonts w:ascii="Consolas" w:hAnsi="Consolas"/>
+          <w:color w:val="000000"/>
+          <w:sz w:val="20"/>
+          <w:szCs w:val="20"/>
+        </w:rPr>
+        <w:t>);</w:t>
+      </w:r>
+      <w:proofErr w:type="gramEnd"/>
+    </w:p>
+    <w:p>
+      <w:pPr>
+        <w:pStyle w:val="NormalWeb"/>
+        <w:shd w:val="clear" w:color="auto" w:fill="FFFFFF"/>
+        <w:spacing w:before="0" w:beforeAutospacing="0" w:after="0" w:afterAutospacing="0"/>
+        <w:rPr>
+          <w:rFonts w:ascii="Consolas" w:hAnsi="Consolas"/>
+          <w:color w:val="000000"/>
+          <w:sz w:val="20"/>
+          <w:szCs w:val="20"/>
+        </w:rPr>
+      </w:pPr>
+      <w:r>
+        <w:rPr>
+          <w:rFonts w:ascii="Consolas" w:hAnsi="Consolas"/>
+          <w:color w:val="000000"/>
+          <w:sz w:val="20"/>
+          <w:szCs w:val="20"/>
+        </w:rPr>
+        <w:tab/>
+        <w:t>}</w:t>
+      </w:r>
+    </w:p>
+    <w:p>
+      <w:pPr>
+        <w:pStyle w:val="NormalWeb"/>
+        <w:shd w:val="clear" w:color="auto" w:fill="FFFFFF"/>
+        <w:spacing w:before="0" w:beforeAutospacing="0" w:after="0" w:afterAutospacing="0"/>
+        <w:rPr>
+          <w:rFonts w:ascii="Consolas" w:hAnsi="Consolas"/>
+          <w:color w:val="000000"/>
+          <w:sz w:val="20"/>
+          <w:szCs w:val="20"/>
+        </w:rPr>
+      </w:pPr>
+      <w:r>
+        <w:rPr>
+          <w:rFonts w:ascii="Consolas" w:hAnsi="Consolas"/>
+          <w:color w:val="000000"/>
+          <w:sz w:val="20"/>
+          <w:szCs w:val="20"/>
+        </w:rPr>
+        <w:t>};</w:t>
+      </w:r>
+    </w:p>
+    <w:p>
+      <w:pPr>
+        <w:pStyle w:val="NormalWeb"/>
+        <w:shd w:val="clear" w:color="auto" w:fill="FFFFFF"/>
+        <w:spacing w:before="0" w:beforeAutospacing="0" w:after="0" w:afterAutospacing="0"/>
+        <w:rPr>
+          <w:rFonts w:ascii="Consolas" w:hAnsi="Consolas"/>
+          <w:color w:val="000000"/>
+          <w:sz w:val="20"/>
+          <w:szCs w:val="20"/>
+        </w:rPr>
+      </w:pPr>
+    </w:p>
+    <w:p>
+      <w:pPr>
+        <w:pStyle w:val="NormalWeb"/>
+        <w:shd w:val="clear" w:color="auto" w:fill="FFFFFF"/>
+        <w:spacing w:before="0" w:beforeAutospacing="0" w:after="0" w:afterAutospacing="0"/>
+        <w:rPr>
+          <w:rFonts w:ascii="Consolas" w:hAnsi="Consolas"/>
+          <w:color w:val="000000"/>
+          <w:sz w:val="20"/>
+          <w:szCs w:val="20"/>
+        </w:rPr>
+      </w:pPr>
+    </w:p>
+    <w:p>
+      <w:pPr>
+        <w:pStyle w:val="NormalWeb"/>
+        <w:shd w:val="clear" w:color="auto" w:fill="FFFFFF"/>
+        <w:spacing w:before="0" w:beforeAutospacing="0" w:after="0" w:afterAutospacing="0"/>
+        <w:rPr>
+          <w:rFonts w:ascii="Consolas" w:hAnsi="Consolas"/>
+          <w:color w:val="000000"/>
+          <w:sz w:val="20"/>
+          <w:szCs w:val="20"/>
+        </w:rPr>
+      </w:pPr>
+      <w:r>
+        <w:rPr>
+          <w:rFonts w:ascii="Consolas" w:hAnsi="Consolas"/>
+          <w:b/>
+          <w:bCs/>
+          <w:color w:val="7F0055"/>
+          <w:sz w:val="20"/>
+          <w:szCs w:val="20"/>
+        </w:rPr>
+        <w:t>class</w:t>
+      </w:r>
+      <w:r>
+        <w:rPr>
+          <w:rFonts w:ascii="Consolas" w:hAnsi="Consolas"/>
+          <w:color w:val="000000"/>
+          <w:sz w:val="20"/>
+          <w:szCs w:val="20"/>
+        </w:rPr>
+        <w:t xml:space="preserve"> </w:t>
+      </w:r>
+      <w:proofErr w:type="spellStart"/>
+      <w:r>
+        <w:rPr>
+          <w:rFonts w:ascii="Consolas" w:hAnsi="Consolas"/>
+          <w:color w:val="005032"/>
+          <w:sz w:val="20"/>
+          <w:szCs w:val="20"/>
+        </w:rPr>
+        <w:t>FileReverser</w:t>
+      </w:r>
+      <w:proofErr w:type="spellEnd"/>
+      <w:r>
+        <w:rPr>
+          <w:rFonts w:ascii="Consolas" w:hAnsi="Consolas"/>
+          <w:color w:val="000000"/>
+          <w:sz w:val="20"/>
+          <w:szCs w:val="20"/>
+        </w:rPr>
+        <w:t xml:space="preserve"> {</w:t>
+      </w:r>
+    </w:p>
+    <w:p>
+      <w:pPr>
+        <w:pStyle w:val="NormalWeb"/>
+        <w:shd w:val="clear" w:color="auto" w:fill="FFFFFF"/>
+        <w:spacing w:before="0" w:beforeAutospacing="0" w:after="0" w:afterAutospacing="0"/>
+        <w:rPr>
+          <w:rFonts w:ascii="Consolas" w:hAnsi="Consolas"/>
+          <w:color w:val="000000"/>
+          <w:sz w:val="20"/>
+          <w:szCs w:val="20"/>
+        </w:rPr>
+      </w:pPr>
+      <w:r>
+        <w:rPr>
+          <w:rFonts w:ascii="Consolas" w:hAnsi="Consolas"/>
+          <w:color w:val="000000"/>
+          <w:sz w:val="20"/>
+          <w:szCs w:val="20"/>
+        </w:rPr>
+        <w:tab/>
+      </w:r>
+      <w:r>
+        <w:rPr>
+          <w:rFonts w:ascii="Consolas" w:hAnsi="Consolas"/>
+          <w:color w:val="3F7F5F"/>
+          <w:sz w:val="20"/>
+          <w:szCs w:val="20"/>
+        </w:rPr>
+        <w:t>//reversing class. takes in, closes access, calls reversing recursive function, opens/closes reverse file</w:t>
+      </w:r>
+    </w:p>
+    <w:p>
+      <w:pPr>
+        <w:pStyle w:val="NormalWeb"/>
+        <w:shd w:val="clear" w:color="auto" w:fill="FFFFFF"/>
+        <w:spacing w:before="0" w:beforeAutospacing="0" w:after="0" w:afterAutospacing="0"/>
+        <w:rPr>
+          <w:rFonts w:ascii="Consolas" w:hAnsi="Consolas"/>
+          <w:color w:val="000000"/>
+          <w:sz w:val="20"/>
+          <w:szCs w:val="20"/>
+        </w:rPr>
+      </w:pPr>
+      <w:r>
+        <w:rPr>
+          <w:rFonts w:ascii="Consolas" w:hAnsi="Consolas"/>
+          <w:b/>
+          <w:bCs/>
+          <w:color w:val="7F0055"/>
+          <w:sz w:val="20"/>
+          <w:szCs w:val="20"/>
+        </w:rPr>
+        <w:t>public</w:t>
+      </w:r>
+      <w:r>
+        <w:rPr>
+          <w:rFonts w:ascii="Consolas" w:hAnsi="Consolas"/>
+          <w:color w:val="000000"/>
+          <w:sz w:val="20"/>
+          <w:szCs w:val="20"/>
+        </w:rPr>
+        <w:t>:</w:t>
+      </w:r>
+    </w:p>
+    <w:p>
+      <w:pPr>
+        <w:pStyle w:val="NormalWeb"/>
+        <w:shd w:val="clear" w:color="auto" w:fill="FFFFFF"/>
+        <w:spacing w:before="0" w:beforeAutospacing="0" w:after="0" w:afterAutospacing="0"/>
+        <w:rPr>
+          <w:rFonts w:ascii="Consolas" w:hAnsi="Consolas"/>
+          <w:color w:val="000000"/>
+          <w:sz w:val="20"/>
+          <w:szCs w:val="20"/>
+        </w:rPr>
+      </w:pPr>
+      <w:r>
+        <w:rPr>
+          <w:rFonts w:ascii="Consolas" w:hAnsi="Consolas"/>
+          <w:color w:val="000000"/>
+          <w:sz w:val="20"/>
+          <w:szCs w:val="20"/>
+        </w:rPr>
+        <w:t xml:space="preserve">    </w:t>
+      </w:r>
+      <w:r>
+        <w:rPr>
+          <w:rFonts w:ascii="Consolas" w:hAnsi="Consolas"/>
+          <w:b/>
+          <w:bCs/>
+          <w:color w:val="7F0055"/>
+          <w:sz w:val="20"/>
+          <w:szCs w:val="20"/>
+        </w:rPr>
+        <w:t>void</w:t>
+      </w:r>
+      <w:r>
+        <w:rPr>
+          <w:rFonts w:ascii="Consolas" w:hAnsi="Consolas"/>
+          <w:color w:val="000000"/>
+          <w:sz w:val="20"/>
+          <w:szCs w:val="20"/>
+        </w:rPr>
+        <w:t xml:space="preserve"> </w:t>
+      </w:r>
+      <w:proofErr w:type="spellStart"/>
+      <w:proofErr w:type="gramStart"/>
+      <w:r>
+        <w:rPr>
+          <w:rFonts w:ascii="Consolas" w:hAnsi="Consolas"/>
+          <w:b/>
+          <w:bCs/>
+          <w:color w:val="000000"/>
+          <w:sz w:val="20"/>
+          <w:szCs w:val="20"/>
+        </w:rPr>
+        <w:t>reverseFile</w:t>
+      </w:r>
+      <w:proofErr w:type="spellEnd"/>
+      <w:r>
+        <w:rPr>
+          <w:rFonts w:ascii="Consolas" w:hAnsi="Consolas"/>
+          <w:color w:val="000000"/>
+          <w:sz w:val="20"/>
+          <w:szCs w:val="20"/>
+        </w:rPr>
+        <w:t>(</w:t>
+      </w:r>
+      <w:proofErr w:type="gramEnd"/>
+      <w:r>
+        <w:rPr>
+          <w:rFonts w:ascii="Consolas" w:hAnsi="Consolas"/>
+          <w:b/>
+          <w:bCs/>
+          <w:color w:val="7F0055"/>
+          <w:sz w:val="20"/>
+          <w:szCs w:val="20"/>
+        </w:rPr>
+        <w:t>const</w:t>
+      </w:r>
+      <w:r>
+        <w:rPr>
+          <w:rFonts w:ascii="Consolas" w:hAnsi="Consolas"/>
+          <w:color w:val="000000"/>
+          <w:sz w:val="20"/>
+          <w:szCs w:val="20"/>
+        </w:rPr>
+        <w:t xml:space="preserve"> </w:t>
+      </w:r>
+      <w:r>
+        <w:rPr>
+          <w:rFonts w:ascii="Consolas" w:hAnsi="Consolas"/>
+          <w:color w:val="005032"/>
+          <w:sz w:val="20"/>
+          <w:szCs w:val="20"/>
+        </w:rPr>
+        <w:t>string</w:t>
+      </w:r>
+      <w:r>
+        <w:rPr>
+          <w:rFonts w:ascii="Consolas" w:hAnsi="Consolas"/>
+          <w:color w:val="000000"/>
+          <w:sz w:val="20"/>
+          <w:szCs w:val="20"/>
+        </w:rPr>
+        <w:t xml:space="preserve">&amp; </w:t>
+      </w:r>
+      <w:proofErr w:type="spellStart"/>
+      <w:r>
+        <w:rPr>
+          <w:rFonts w:ascii="Consolas" w:hAnsi="Consolas"/>
+          <w:color w:val="000000"/>
+          <w:sz w:val="20"/>
+          <w:szCs w:val="20"/>
+        </w:rPr>
+        <w:t>inputFile</w:t>
+      </w:r>
+      <w:proofErr w:type="spellEnd"/>
+      <w:r>
+        <w:rPr>
+          <w:rFonts w:ascii="Consolas" w:hAnsi="Consolas"/>
+          <w:color w:val="000000"/>
+          <w:sz w:val="20"/>
+          <w:szCs w:val="20"/>
+        </w:rPr>
+        <w:t xml:space="preserve">, </w:t>
+      </w:r>
+      <w:r>
+        <w:rPr>
+          <w:rFonts w:ascii="Consolas" w:hAnsi="Consolas"/>
+          <w:b/>
+          <w:bCs/>
+          <w:color w:val="7F0055"/>
+          <w:sz w:val="20"/>
+          <w:szCs w:val="20"/>
+        </w:rPr>
+        <w:t>const</w:t>
+      </w:r>
+      <w:r>
+        <w:rPr>
+          <w:rFonts w:ascii="Consolas" w:hAnsi="Consolas"/>
+          <w:color w:val="000000"/>
+          <w:sz w:val="20"/>
+          <w:szCs w:val="20"/>
+        </w:rPr>
+        <w:t xml:space="preserve"> </w:t>
+      </w:r>
+      <w:r>
+        <w:rPr>
+          <w:rFonts w:ascii="Consolas" w:hAnsi="Consolas"/>
+          <w:color w:val="005032"/>
+          <w:sz w:val="20"/>
+          <w:szCs w:val="20"/>
+        </w:rPr>
+        <w:t>string</w:t>
+      </w:r>
+      <w:r>
+        <w:rPr>
+          <w:rFonts w:ascii="Consolas" w:hAnsi="Consolas"/>
+          <w:color w:val="000000"/>
+          <w:sz w:val="20"/>
+          <w:szCs w:val="20"/>
+        </w:rPr>
+        <w:t xml:space="preserve">&amp; </w:t>
+      </w:r>
+      <w:proofErr w:type="spellStart"/>
+      <w:r>
+        <w:rPr>
+          <w:rFonts w:ascii="Consolas" w:hAnsi="Consolas"/>
+          <w:color w:val="000000"/>
+          <w:sz w:val="20"/>
+          <w:szCs w:val="20"/>
+        </w:rPr>
+        <w:t>outputFile</w:t>
+      </w:r>
+      <w:proofErr w:type="spellEnd"/>
+      <w:r>
+        <w:rPr>
+          <w:rFonts w:ascii="Consolas" w:hAnsi="Consolas"/>
+          <w:color w:val="000000"/>
+          <w:sz w:val="20"/>
+          <w:szCs w:val="20"/>
+        </w:rPr>
+        <w:t>) {</w:t>
+      </w:r>
+    </w:p>
+    <w:p>
+      <w:pPr>
+        <w:pStyle w:val="NormalWeb"/>
+        <w:shd w:val="clear" w:color="auto" w:fill="FFFFFF"/>
+        <w:spacing w:before="0" w:beforeAutospacing="0" w:after="0" w:afterAutospacing="0"/>
+        <w:rPr>
+          <w:rFonts w:ascii="Consolas" w:hAnsi="Consolas"/>
+          <w:color w:val="000000"/>
+          <w:sz w:val="20"/>
+          <w:szCs w:val="20"/>
+        </w:rPr>
+      </w:pPr>
+      <w:r>
+        <w:rPr>
+          <w:rFonts w:ascii="Consolas" w:hAnsi="Consolas"/>
+          <w:color w:val="000000"/>
+          <w:sz w:val="20"/>
+          <w:szCs w:val="20"/>
+        </w:rPr>
+        <w:t xml:space="preserve">        </w:t>
+      </w:r>
+      <w:proofErr w:type="spellStart"/>
+      <w:r>
+        <w:rPr>
+          <w:rFonts w:ascii="Consolas" w:hAnsi="Consolas"/>
+          <w:color w:val="005032"/>
+          <w:sz w:val="20"/>
+          <w:szCs w:val="20"/>
+        </w:rPr>
+        <w:t>ifstream</w:t>
+      </w:r>
+      <w:proofErr w:type="spellEnd"/>
+      <w:r>
+        <w:rPr>
+          <w:rFonts w:ascii="Consolas" w:hAnsi="Consolas"/>
+          <w:color w:val="000000"/>
+          <w:sz w:val="20"/>
+          <w:szCs w:val="20"/>
+        </w:rPr>
+        <w:t xml:space="preserve"> </w:t>
+      </w:r>
+      <w:proofErr w:type="spellStart"/>
+      <w:r>
+        <w:rPr>
+          <w:rFonts w:ascii="Consolas" w:hAnsi="Consolas"/>
+          <w:color w:val="000000"/>
+          <w:sz w:val="20"/>
+          <w:szCs w:val="20"/>
+        </w:rPr>
+        <w:t>infile</w:t>
+      </w:r>
+      <w:proofErr w:type="spellEnd"/>
+      <w:r>
+        <w:rPr>
+          <w:rFonts w:ascii="Consolas" w:hAnsi="Consolas"/>
+          <w:color w:val="000000"/>
+          <w:sz w:val="20"/>
+          <w:szCs w:val="20"/>
+        </w:rPr>
+        <w:t>(</w:t>
+      </w:r>
+      <w:proofErr w:type="spellStart"/>
+      <w:r>
+        <w:rPr>
+          <w:rFonts w:ascii="Consolas" w:hAnsi="Consolas"/>
+          <w:color w:val="000000"/>
+          <w:sz w:val="20"/>
+          <w:szCs w:val="20"/>
+        </w:rPr>
+        <w:t>inputFile</w:t>
+      </w:r>
+      <w:proofErr w:type="spellEnd"/>
+      <w:proofErr w:type="gramStart"/>
+      <w:r>
+        <w:rPr>
+          <w:rFonts w:ascii="Consolas" w:hAnsi="Consolas"/>
+          <w:color w:val="000000"/>
+          <w:sz w:val="20"/>
+          <w:szCs w:val="20"/>
+        </w:rPr>
+        <w:t>);</w:t>
+      </w:r>
+      <w:proofErr w:type="gramEnd"/>
+    </w:p>
+    <w:p>
+      <w:pPr>
+        <w:pStyle w:val="NormalWeb"/>
+        <w:shd w:val="clear" w:color="auto" w:fill="FFFFFF"/>
+        <w:spacing w:before="0" w:beforeAutospacing="0" w:after="0" w:afterAutospacing="0"/>
+        <w:rPr>
+          <w:rFonts w:ascii="Consolas" w:hAnsi="Consolas"/>
+          <w:color w:val="000000"/>
+          <w:sz w:val="20"/>
+          <w:szCs w:val="20"/>
+        </w:rPr>
+      </w:pPr>
+      <w:r>
+        <w:rPr>
+          <w:rFonts w:ascii="Consolas" w:hAnsi="Consolas"/>
+          <w:color w:val="000000"/>
+          <w:sz w:val="20"/>
+          <w:szCs w:val="20"/>
+        </w:rPr>
+        <w:t xml:space="preserve">        </w:t>
+      </w:r>
+      <w:r>
+        <w:rPr>
+          <w:rFonts w:ascii="Consolas" w:hAnsi="Consolas"/>
+          <w:b/>
+          <w:bCs/>
+          <w:color w:val="7F0055"/>
+          <w:sz w:val="20"/>
+          <w:szCs w:val="20"/>
+        </w:rPr>
+        <w:t>if</w:t>
+      </w:r>
+      <w:r>
+        <w:rPr>
+          <w:rFonts w:ascii="Consolas" w:hAnsi="Consolas"/>
+          <w:color w:val="000000"/>
+          <w:sz w:val="20"/>
+          <w:szCs w:val="20"/>
+        </w:rPr>
+        <w:t xml:space="preserve"> </w:t>
+      </w:r>
+      <w:proofErr w:type="gramStart"/>
+      <w:r>
+        <w:rPr>
+          <w:rFonts w:ascii="Consolas" w:hAnsi="Consolas"/>
+          <w:color w:val="000000"/>
+          <w:sz w:val="20"/>
+          <w:szCs w:val="20"/>
+        </w:rPr>
+        <w:t>(!</w:t>
+      </w:r>
+      <w:proofErr w:type="spellStart"/>
+      <w:r>
+        <w:rPr>
+          <w:rFonts w:ascii="Consolas" w:hAnsi="Consolas"/>
+          <w:color w:val="000000"/>
+          <w:sz w:val="20"/>
+          <w:szCs w:val="20"/>
+        </w:rPr>
+        <w:t>infile</w:t>
+      </w:r>
+      <w:proofErr w:type="spellEnd"/>
+      <w:proofErr w:type="gramEnd"/>
+      <w:r>
+        <w:rPr>
+          <w:rFonts w:ascii="Consolas" w:hAnsi="Consolas"/>
+          <w:color w:val="000000"/>
+          <w:sz w:val="20"/>
+          <w:szCs w:val="20"/>
+        </w:rPr>
+        <w:t>) {</w:t>
+      </w:r>
+    </w:p>
+    <w:p>
+      <w:pPr>
+        <w:pStyle w:val="NormalWeb"/>
+        <w:shd w:val="clear" w:color="auto" w:fill="FFFFFF"/>
+        <w:spacing w:before="0" w:beforeAutospacing="0" w:after="0" w:afterAutospacing="0"/>
+        <w:rPr>
+          <w:rFonts w:ascii="Consolas" w:hAnsi="Consolas"/>
+          <w:color w:val="000000"/>
+          <w:sz w:val="20"/>
+          <w:szCs w:val="20"/>
+        </w:rPr>
+      </w:pPr>
+      <w:r>
+        <w:rPr>
+          <w:rFonts w:ascii="Consolas" w:hAnsi="Consolas"/>
+          <w:color w:val="000000"/>
+          <w:sz w:val="20"/>
+          <w:szCs w:val="20"/>
+        </w:rPr>
+        <w:t xml:space="preserve">            </w:t>
+      </w:r>
+      <w:proofErr w:type="spellStart"/>
+      <w:r>
+        <w:rPr>
+          <w:rFonts w:ascii="Consolas" w:hAnsi="Consolas"/>
+          <w:color w:val="000000"/>
+          <w:sz w:val="20"/>
+          <w:szCs w:val="20"/>
+        </w:rPr>
+        <w:t>cerr</w:t>
+      </w:r>
+      <w:proofErr w:type="spellEnd"/>
+      <w:r>
+        <w:rPr>
+          <w:rFonts w:ascii="Consolas" w:hAnsi="Consolas"/>
+          <w:color w:val="000000"/>
+          <w:sz w:val="20"/>
+          <w:szCs w:val="20"/>
+        </w:rPr>
+        <w:t xml:space="preserve"> &lt;&lt; </w:t>
+      </w:r>
+      <w:r>
+        <w:rPr>
+          <w:rFonts w:ascii="Consolas" w:hAnsi="Consolas"/>
+          <w:color w:val="2A00FF"/>
+          <w:sz w:val="20"/>
+          <w:szCs w:val="20"/>
+        </w:rPr>
+        <w:t>"Error opening file: "</w:t>
+      </w:r>
+      <w:r>
+        <w:rPr>
+          <w:rFonts w:ascii="Consolas" w:hAnsi="Consolas"/>
+          <w:color w:val="000000"/>
+          <w:sz w:val="20"/>
+          <w:szCs w:val="20"/>
+        </w:rPr>
+        <w:t xml:space="preserve"> &lt;&lt; </w:t>
+      </w:r>
+      <w:proofErr w:type="spellStart"/>
+      <w:r>
+        <w:rPr>
+          <w:rFonts w:ascii="Consolas" w:hAnsi="Consolas"/>
+          <w:color w:val="000000"/>
+          <w:sz w:val="20"/>
+          <w:szCs w:val="20"/>
+        </w:rPr>
+        <w:t>inputFile</w:t>
+      </w:r>
+      <w:proofErr w:type="spellEnd"/>
+      <w:r>
+        <w:rPr>
+          <w:rFonts w:ascii="Consolas" w:hAnsi="Consolas"/>
+          <w:color w:val="000000"/>
+          <w:sz w:val="20"/>
+          <w:szCs w:val="20"/>
+        </w:rPr>
+        <w:t xml:space="preserve"> &lt;&lt; </w:t>
+      </w:r>
+      <w:proofErr w:type="spellStart"/>
+      <w:proofErr w:type="gramStart"/>
+      <w:r>
+        <w:rPr>
+          <w:rFonts w:ascii="Consolas" w:hAnsi="Consolas"/>
+          <w:b/>
+          <w:bCs/>
+          <w:color w:val="642880"/>
+          <w:sz w:val="20"/>
+          <w:szCs w:val="20"/>
+        </w:rPr>
+        <w:t>endl</w:t>
+      </w:r>
+      <w:proofErr w:type="spellEnd"/>
+      <w:r>
+        <w:rPr>
+          <w:rFonts w:ascii="Consolas" w:hAnsi="Consolas"/>
+          <w:color w:val="000000"/>
+          <w:sz w:val="20"/>
+          <w:szCs w:val="20"/>
+        </w:rPr>
+        <w:t>;</w:t>
+      </w:r>
+      <w:proofErr w:type="gramEnd"/>
+    </w:p>
+    <w:p>
+      <w:pPr>
+        <w:pStyle w:val="NormalWeb"/>
+        <w:shd w:val="clear" w:color="auto" w:fill="FFFFFF"/>
+        <w:spacing w:before="0" w:beforeAutospacing="0" w:after="0" w:afterAutospacing="0"/>
+        <w:rPr>
+          <w:rFonts w:ascii="Consolas" w:hAnsi="Consolas"/>
+          <w:color w:val="000000"/>
+          <w:sz w:val="20"/>
+          <w:szCs w:val="20"/>
+        </w:rPr>
+      </w:pPr>
+      <w:r>
+        <w:rPr>
+          <w:rFonts w:ascii="Consolas" w:hAnsi="Consolas"/>
+          <w:color w:val="000000"/>
+          <w:sz w:val="20"/>
+          <w:szCs w:val="20"/>
+        </w:rPr>
+        <w:t xml:space="preserve">            </w:t>
+      </w:r>
+      <w:proofErr w:type="gramStart"/>
+      <w:r>
+        <w:rPr>
+          <w:rFonts w:ascii="Consolas" w:hAnsi="Consolas"/>
+          <w:b/>
+          <w:bCs/>
+          <w:color w:val="7F0055"/>
+          <w:sz w:val="20"/>
+          <w:szCs w:val="20"/>
+        </w:rPr>
+        <w:t>return</w:t>
+      </w:r>
+      <w:r>
+        <w:rPr>
+          <w:rFonts w:ascii="Consolas" w:hAnsi="Consolas"/>
+          <w:color w:val="000000"/>
+          <w:sz w:val="20"/>
+          <w:szCs w:val="20"/>
+        </w:rPr>
+        <w:t>;</w:t>
+      </w:r>
+      <w:proofErr w:type="gramEnd"/>
+    </w:p>
+    <w:p>
+      <w:pPr>
+        <w:pStyle w:val="NormalWeb"/>
+        <w:shd w:val="clear" w:color="auto" w:fill="FFFFFF"/>
+        <w:spacing w:before="0" w:beforeAutospacing="0" w:after="0" w:afterAutospacing="0"/>
+        <w:rPr>
+          <w:rFonts w:ascii="Consolas" w:hAnsi="Consolas"/>
+          <w:color w:val="000000"/>
+          <w:sz w:val="20"/>
+          <w:szCs w:val="20"/>
+        </w:rPr>
+      </w:pPr>
+      <w:r>
+        <w:rPr>
+          <w:rFonts w:ascii="Consolas" w:hAnsi="Consolas"/>
+          <w:color w:val="000000"/>
+          <w:sz w:val="20"/>
+          <w:szCs w:val="20"/>
+        </w:rPr>
+        <w:t xml:space="preserve">        }</w:t>
+      </w:r>
+    </w:p>
+    <w:p>
+      <w:pPr>
+        <w:pStyle w:val="NormalWeb"/>
+        <w:shd w:val="clear" w:color="auto" w:fill="FFFFFF"/>
+        <w:spacing w:before="0" w:beforeAutospacing="0" w:after="0" w:afterAutospacing="0"/>
+        <w:rPr>
+          <w:rFonts w:ascii="Consolas" w:hAnsi="Consolas"/>
+          <w:color w:val="000000"/>
+          <w:sz w:val="20"/>
+          <w:szCs w:val="20"/>
+        </w:rPr>
+      </w:pPr>
+    </w:p>
+    <w:p>
+      <w:pPr>
+        <w:pStyle w:val="NormalWeb"/>
+        <w:shd w:val="clear" w:color="auto" w:fill="FFFFFF"/>
+        <w:spacing w:before="0" w:beforeAutospacing="0" w:after="0" w:afterAutospacing="0"/>
+        <w:rPr>
+          <w:rFonts w:ascii="Consolas" w:hAnsi="Consolas"/>
+          <w:color w:val="000000"/>
+          <w:sz w:val="20"/>
+          <w:szCs w:val="20"/>
+        </w:rPr>
+      </w:pPr>
+      <w:r>
+        <w:rPr>
+          <w:rFonts w:ascii="Consolas" w:hAnsi="Consolas"/>
+          <w:color w:val="000000"/>
+          <w:sz w:val="20"/>
+          <w:szCs w:val="20"/>
+        </w:rPr>
+        <w:t xml:space="preserve">        </w:t>
+      </w:r>
+      <w:r>
+        <w:rPr>
+          <w:rFonts w:ascii="Consolas" w:hAnsi="Consolas"/>
+          <w:color w:val="005032"/>
+          <w:sz w:val="20"/>
+          <w:szCs w:val="20"/>
+        </w:rPr>
+        <w:t>string</w:t>
+      </w:r>
+      <w:r>
+        <w:rPr>
+          <w:rFonts w:ascii="Consolas" w:hAnsi="Consolas"/>
+          <w:color w:val="000000"/>
+          <w:sz w:val="20"/>
+          <w:szCs w:val="20"/>
+        </w:rPr>
+        <w:t xml:space="preserve"> content((</w:t>
+      </w:r>
+      <w:proofErr w:type="spellStart"/>
+      <w:r>
+        <w:rPr>
+          <w:rFonts w:ascii="Consolas" w:hAnsi="Consolas"/>
+          <w:color w:val="005032"/>
+          <w:sz w:val="20"/>
+          <w:szCs w:val="20"/>
+        </w:rPr>
+        <w:t>istreambuf_iterator</w:t>
+      </w:r>
+      <w:proofErr w:type="spellEnd"/>
+      <w:r>
+        <w:rPr>
+          <w:rFonts w:ascii="Consolas" w:hAnsi="Consolas"/>
+          <w:color w:val="000000"/>
+          <w:sz w:val="20"/>
+          <w:szCs w:val="20"/>
+        </w:rPr>
+        <w:t>&lt;</w:t>
+      </w:r>
+      <w:r>
+        <w:rPr>
+          <w:rFonts w:ascii="Consolas" w:hAnsi="Consolas"/>
+          <w:b/>
+          <w:bCs/>
+          <w:color w:val="7F0055"/>
+          <w:sz w:val="20"/>
+          <w:szCs w:val="20"/>
+        </w:rPr>
+        <w:t>char</w:t>
+      </w:r>
+      <w:r>
+        <w:rPr>
+          <w:rFonts w:ascii="Consolas" w:hAnsi="Consolas"/>
+          <w:color w:val="000000"/>
+          <w:sz w:val="20"/>
+          <w:szCs w:val="20"/>
+        </w:rPr>
+        <w:t>&gt;(</w:t>
+      </w:r>
+      <w:proofErr w:type="spellStart"/>
+      <w:r>
+        <w:rPr>
+          <w:rFonts w:ascii="Consolas" w:hAnsi="Consolas"/>
+          <w:color w:val="000000"/>
+          <w:sz w:val="20"/>
+          <w:szCs w:val="20"/>
+        </w:rPr>
+        <w:t>infile</w:t>
+      </w:r>
+      <w:proofErr w:type="spellEnd"/>
+      <w:r>
+        <w:rPr>
+          <w:rFonts w:ascii="Consolas" w:hAnsi="Consolas"/>
+          <w:color w:val="000000"/>
+          <w:sz w:val="20"/>
+          <w:szCs w:val="20"/>
+        </w:rPr>
+        <w:t xml:space="preserve">)), </w:t>
+      </w:r>
+      <w:proofErr w:type="spellStart"/>
+      <w:r>
+        <w:rPr>
+          <w:rFonts w:ascii="Consolas" w:hAnsi="Consolas"/>
+          <w:color w:val="005032"/>
+          <w:sz w:val="20"/>
+          <w:szCs w:val="20"/>
+        </w:rPr>
+        <w:t>istreambuf_iterator</w:t>
+      </w:r>
+      <w:proofErr w:type="spellEnd"/>
+      <w:r>
+        <w:rPr>
+          <w:rFonts w:ascii="Consolas" w:hAnsi="Consolas"/>
+          <w:color w:val="000000"/>
+          <w:sz w:val="20"/>
+          <w:szCs w:val="20"/>
+        </w:rPr>
+        <w:t>&lt;</w:t>
+      </w:r>
+      <w:r>
+        <w:rPr>
+          <w:rFonts w:ascii="Consolas" w:hAnsi="Consolas"/>
+          <w:b/>
+          <w:bCs/>
+          <w:color w:val="7F0055"/>
+          <w:sz w:val="20"/>
+          <w:szCs w:val="20"/>
+        </w:rPr>
+        <w:t>char</w:t>
+      </w:r>
+      <w:proofErr w:type="gramStart"/>
+      <w:r>
+        <w:rPr>
+          <w:rFonts w:ascii="Consolas" w:hAnsi="Consolas"/>
+          <w:color w:val="000000"/>
+          <w:sz w:val="20"/>
+          <w:szCs w:val="20"/>
+        </w:rPr>
+        <w:t>&gt;(</w:t>
+      </w:r>
+      <w:proofErr w:type="gramEnd"/>
+      <w:r>
+        <w:rPr>
+          <w:rFonts w:ascii="Consolas" w:hAnsi="Consolas"/>
+          <w:color w:val="000000"/>
+          <w:sz w:val="20"/>
+          <w:szCs w:val="20"/>
+        </w:rPr>
+        <w:t>)</w:t>
+      </w:r>
+      <w:proofErr w:type="gramStart"/>
+      <w:r>
+        <w:rPr>
+          <w:rFonts w:ascii="Consolas" w:hAnsi="Consolas"/>
+          <w:color w:val="000000"/>
+          <w:sz w:val="20"/>
+          <w:szCs w:val="20"/>
+        </w:rPr>
+        <w:t>);</w:t>
+      </w:r>
+      <w:proofErr w:type="gramEnd"/>
+    </w:p>
+    <w:p>
+      <w:pPr>
+        <w:pStyle w:val="NormalWeb"/>
+        <w:shd w:val="clear" w:color="auto" w:fill="FFFFFF"/>
+        <w:spacing w:before="0" w:beforeAutospacing="0" w:after="0" w:afterAutospacing="0"/>
+        <w:rPr>
+          <w:rFonts w:ascii="Consolas" w:hAnsi="Consolas"/>
+          <w:color w:val="000000"/>
+          <w:sz w:val="20"/>
+          <w:szCs w:val="20"/>
+        </w:rPr>
+      </w:pPr>
+      <w:r>
+        <w:rPr>
+          <w:rFonts w:ascii="Consolas" w:hAnsi="Consolas"/>
+          <w:color w:val="000000"/>
+          <w:sz w:val="20"/>
+          <w:szCs w:val="20"/>
+        </w:rPr>
+        <w:t xml:space="preserve">        </w:t>
+      </w:r>
+      <w:proofErr w:type="spellStart"/>
+      <w:proofErr w:type="gramStart"/>
+      <w:r>
+        <w:rPr>
+          <w:rFonts w:ascii="Consolas" w:hAnsi="Consolas"/>
+          <w:color w:val="000000"/>
+          <w:sz w:val="20"/>
+          <w:szCs w:val="20"/>
+        </w:rPr>
+        <w:t>infile.close</w:t>
+      </w:r>
+      <w:proofErr w:type="spellEnd"/>
+      <w:proofErr w:type="gramEnd"/>
+      <w:r>
+        <w:rPr>
+          <w:rFonts w:ascii="Consolas" w:hAnsi="Consolas"/>
+          <w:color w:val="000000"/>
+          <w:sz w:val="20"/>
+          <w:szCs w:val="20"/>
+        </w:rPr>
+        <w:t>(</w:t>
+      </w:r>
+      <w:proofErr w:type="gramStart"/>
+      <w:r>
+        <w:rPr>
+          <w:rFonts w:ascii="Consolas" w:hAnsi="Consolas"/>
+          <w:color w:val="000000"/>
+          <w:sz w:val="20"/>
+          <w:szCs w:val="20"/>
+        </w:rPr>
+        <w:t>);</w:t>
+      </w:r>
+      <w:proofErr w:type="gramEnd"/>
+    </w:p>
+    <w:p>
+      <w:pPr>
+        <w:pStyle w:val="NormalWeb"/>
+        <w:shd w:val="clear" w:color="auto" w:fill="FFFFFF"/>
+        <w:spacing w:before="0" w:beforeAutospacing="0" w:after="0" w:afterAutospacing="0"/>
+        <w:rPr>
+          <w:rFonts w:ascii="Consolas" w:hAnsi="Consolas"/>
+          <w:color w:val="000000"/>
+          <w:sz w:val="20"/>
+          <w:szCs w:val="20"/>
+        </w:rPr>
+      </w:pPr>
+    </w:p>
+    <w:p>
+      <w:pPr>
+        <w:pStyle w:val="NormalWeb"/>
+        <w:shd w:val="clear" w:color="auto" w:fill="FFFFFF"/>
+        <w:spacing w:before="0" w:beforeAutospacing="0" w:after="0" w:afterAutospacing="0"/>
+        <w:rPr>
+          <w:rFonts w:ascii="Consolas" w:hAnsi="Consolas"/>
+          <w:color w:val="000000"/>
+          <w:sz w:val="20"/>
+          <w:szCs w:val="20"/>
+        </w:rPr>
+      </w:pPr>
+      <w:r>
+        <w:rPr>
+          <w:rFonts w:ascii="Consolas" w:hAnsi="Consolas"/>
+          <w:color w:val="000000"/>
+          <w:sz w:val="20"/>
+          <w:szCs w:val="20"/>
+        </w:rPr>
+        <w:t xml:space="preserve">        </w:t>
+      </w:r>
+      <w:r>
+        <w:rPr>
+          <w:rFonts w:ascii="Consolas" w:hAnsi="Consolas"/>
+          <w:color w:val="005032"/>
+          <w:sz w:val="20"/>
+          <w:szCs w:val="20"/>
+        </w:rPr>
+        <w:t>string</w:t>
+      </w:r>
+      <w:r>
+        <w:rPr>
+          <w:rFonts w:ascii="Consolas" w:hAnsi="Consolas"/>
+          <w:color w:val="000000"/>
+          <w:sz w:val="20"/>
+          <w:szCs w:val="20"/>
+        </w:rPr>
+        <w:t xml:space="preserve"> reversed = </w:t>
+      </w:r>
+      <w:proofErr w:type="spellStart"/>
+      <w:r>
+        <w:rPr>
+          <w:rFonts w:ascii="Consolas" w:hAnsi="Consolas"/>
+          <w:color w:val="000000"/>
+          <w:sz w:val="20"/>
+          <w:szCs w:val="20"/>
+        </w:rPr>
+        <w:t>reverseRec</w:t>
+      </w:r>
+      <w:proofErr w:type="spellEnd"/>
+      <w:r>
+        <w:rPr>
+          <w:rFonts w:ascii="Consolas" w:hAnsi="Consolas"/>
+          <w:color w:val="000000"/>
+          <w:sz w:val="20"/>
+          <w:szCs w:val="20"/>
+        </w:rPr>
+        <w:t>(content</w:t>
+      </w:r>
+      <w:proofErr w:type="gramStart"/>
+      <w:r>
+        <w:rPr>
+          <w:rFonts w:ascii="Consolas" w:hAnsi="Consolas"/>
+          <w:color w:val="000000"/>
+          <w:sz w:val="20"/>
+          <w:szCs w:val="20"/>
+        </w:rPr>
+        <w:t>);</w:t>
+      </w:r>
+      <w:proofErr w:type="gramEnd"/>
+    </w:p>
+    <w:p>
+      <w:pPr>
+        <w:pStyle w:val="NormalWeb"/>
+        <w:shd w:val="clear" w:color="auto" w:fill="FFFFFF"/>
+        <w:spacing w:before="0" w:beforeAutospacing="0" w:after="0" w:afterAutospacing="0"/>
+        <w:rPr>
+          <w:rFonts w:ascii="Consolas" w:hAnsi="Consolas"/>
+          <w:color w:val="000000"/>
+          <w:sz w:val="20"/>
+          <w:szCs w:val="20"/>
+        </w:rPr>
+      </w:pPr>
+    </w:p>
+    <w:p>
+      <w:pPr>
+        <w:pStyle w:val="NormalWeb"/>
+        <w:shd w:val="clear" w:color="auto" w:fill="FFFFFF"/>
+        <w:spacing w:before="0" w:beforeAutospacing="0" w:after="0" w:afterAutospacing="0"/>
+        <w:rPr>
+          <w:rFonts w:ascii="Consolas" w:hAnsi="Consolas"/>
+          <w:color w:val="000000"/>
+          <w:sz w:val="20"/>
+          <w:szCs w:val="20"/>
+        </w:rPr>
+      </w:pPr>
+      <w:r>
+        <w:rPr>
+          <w:rFonts w:ascii="Consolas" w:hAnsi="Consolas"/>
+          <w:color w:val="000000"/>
+          <w:sz w:val="20"/>
+          <w:szCs w:val="20"/>
+        </w:rPr>
+        <w:t xml:space="preserve">        </w:t>
+      </w:r>
+      <w:proofErr w:type="spellStart"/>
+      <w:r>
+        <w:rPr>
+          <w:rFonts w:ascii="Consolas" w:hAnsi="Consolas"/>
+          <w:color w:val="005032"/>
+          <w:sz w:val="20"/>
+          <w:szCs w:val="20"/>
+        </w:rPr>
+        <w:t>ofstream</w:t>
+      </w:r>
+      <w:proofErr w:type="spellEnd"/>
+      <w:r>
+        <w:rPr>
+          <w:rFonts w:ascii="Consolas" w:hAnsi="Consolas"/>
+          <w:color w:val="000000"/>
+          <w:sz w:val="20"/>
+          <w:szCs w:val="20"/>
+        </w:rPr>
+        <w:t xml:space="preserve"> </w:t>
+      </w:r>
+      <w:proofErr w:type="spellStart"/>
+      <w:r>
+        <w:rPr>
+          <w:rFonts w:ascii="Consolas" w:hAnsi="Consolas"/>
+          <w:color w:val="000000"/>
+          <w:sz w:val="20"/>
+          <w:szCs w:val="20"/>
+        </w:rPr>
+        <w:t>outfile</w:t>
+      </w:r>
+      <w:proofErr w:type="spellEnd"/>
+      <w:r>
+        <w:rPr>
+          <w:rFonts w:ascii="Consolas" w:hAnsi="Consolas"/>
+          <w:color w:val="000000"/>
+          <w:sz w:val="20"/>
+          <w:szCs w:val="20"/>
+        </w:rPr>
+        <w:t>(</w:t>
+      </w:r>
+      <w:proofErr w:type="spellStart"/>
+      <w:r>
+        <w:rPr>
+          <w:rFonts w:ascii="Consolas" w:hAnsi="Consolas"/>
+          <w:color w:val="000000"/>
+          <w:sz w:val="20"/>
+          <w:szCs w:val="20"/>
+        </w:rPr>
+        <w:t>outputFile</w:t>
+      </w:r>
+      <w:proofErr w:type="spellEnd"/>
+      <w:proofErr w:type="gramStart"/>
+      <w:r>
+        <w:rPr>
+          <w:rFonts w:ascii="Consolas" w:hAnsi="Consolas"/>
+          <w:color w:val="000000"/>
+          <w:sz w:val="20"/>
+          <w:szCs w:val="20"/>
+        </w:rPr>
+        <w:t>);</w:t>
+      </w:r>
+      <w:proofErr w:type="gramEnd"/>
+    </w:p>
+    <w:p>
+      <w:pPr>
+        <w:pStyle w:val="NormalWeb"/>
+        <w:shd w:val="clear" w:color="auto" w:fill="FFFFFF"/>
+        <w:spacing w:before="0" w:beforeAutospacing="0" w:after="0" w:afterAutospacing="0"/>
+        <w:rPr>
+          <w:rFonts w:ascii="Consolas" w:hAnsi="Consolas"/>
+          <w:color w:val="000000"/>
+          <w:sz w:val="20"/>
+          <w:szCs w:val="20"/>
+        </w:rPr>
+      </w:pPr>
+      <w:r>
+        <w:rPr>
+          <w:rFonts w:ascii="Consolas" w:hAnsi="Consolas"/>
+          <w:color w:val="000000"/>
+          <w:sz w:val="20"/>
+          <w:szCs w:val="20"/>
+        </w:rPr>
+        <w:t xml:space="preserve">        </w:t>
+      </w:r>
+      <w:r>
+        <w:rPr>
+          <w:rFonts w:ascii="Consolas" w:hAnsi="Consolas"/>
+          <w:b/>
+          <w:bCs/>
+          <w:color w:val="7F0055"/>
+          <w:sz w:val="20"/>
+          <w:szCs w:val="20"/>
+        </w:rPr>
+        <w:t>if</w:t>
+      </w:r>
+      <w:r>
+        <w:rPr>
+          <w:rFonts w:ascii="Consolas" w:hAnsi="Consolas"/>
+          <w:color w:val="000000"/>
+          <w:sz w:val="20"/>
+          <w:szCs w:val="20"/>
+        </w:rPr>
+        <w:t xml:space="preserve"> </w:t>
+      </w:r>
+      <w:proofErr w:type="gramStart"/>
+      <w:r>
+        <w:rPr>
+          <w:rFonts w:ascii="Consolas" w:hAnsi="Consolas"/>
+          <w:color w:val="000000"/>
+          <w:sz w:val="20"/>
+          <w:szCs w:val="20"/>
+        </w:rPr>
+        <w:t>(!</w:t>
+      </w:r>
+      <w:proofErr w:type="spellStart"/>
+      <w:r>
+        <w:rPr>
+          <w:rFonts w:ascii="Consolas" w:hAnsi="Consolas"/>
+          <w:color w:val="000000"/>
+          <w:sz w:val="20"/>
+          <w:szCs w:val="20"/>
+        </w:rPr>
+        <w:t>outfile</w:t>
+      </w:r>
+      <w:proofErr w:type="spellEnd"/>
+      <w:proofErr w:type="gramEnd"/>
+      <w:r>
+        <w:rPr>
+          <w:rFonts w:ascii="Consolas" w:hAnsi="Consolas"/>
+          <w:color w:val="000000"/>
+          <w:sz w:val="20"/>
+          <w:szCs w:val="20"/>
+        </w:rPr>
+        <w:t>) {</w:t>
+      </w:r>
+    </w:p>
+    <w:p>
+      <w:pPr>
+        <w:pStyle w:val="NormalWeb"/>
+        <w:shd w:val="clear" w:color="auto" w:fill="FFFFFF"/>
+        <w:spacing w:before="0" w:beforeAutospacing="0" w:after="0" w:afterAutospacing="0"/>
+        <w:rPr>
+          <w:rFonts w:ascii="Consolas" w:hAnsi="Consolas"/>
+          <w:color w:val="000000"/>
+          <w:sz w:val="20"/>
+          <w:szCs w:val="20"/>
+        </w:rPr>
+      </w:pPr>
+      <w:r>
+        <w:rPr>
+          <w:rFonts w:ascii="Consolas" w:hAnsi="Consolas"/>
+          <w:color w:val="000000"/>
+          <w:sz w:val="20"/>
+          <w:szCs w:val="20"/>
+        </w:rPr>
+        <w:t xml:space="preserve">            </w:t>
+      </w:r>
+      <w:proofErr w:type="spellStart"/>
+      <w:r>
+        <w:rPr>
+          <w:rFonts w:ascii="Consolas" w:hAnsi="Consolas"/>
+          <w:color w:val="000000"/>
+          <w:sz w:val="20"/>
+          <w:szCs w:val="20"/>
+        </w:rPr>
+        <w:t>cerr</w:t>
+      </w:r>
+      <w:proofErr w:type="spellEnd"/>
+      <w:r>
+        <w:rPr>
+          <w:rFonts w:ascii="Consolas" w:hAnsi="Consolas"/>
+          <w:color w:val="000000"/>
+          <w:sz w:val="20"/>
+          <w:szCs w:val="20"/>
+        </w:rPr>
+        <w:t xml:space="preserve"> &lt;&lt; </w:t>
+      </w:r>
+      <w:r>
+        <w:rPr>
+          <w:rFonts w:ascii="Consolas" w:hAnsi="Consolas"/>
+          <w:color w:val="2A00FF"/>
+          <w:sz w:val="20"/>
+          <w:szCs w:val="20"/>
+        </w:rPr>
+        <w:t>"Error opening file: "</w:t>
+      </w:r>
+      <w:r>
+        <w:rPr>
+          <w:rFonts w:ascii="Consolas" w:hAnsi="Consolas"/>
+          <w:color w:val="000000"/>
+          <w:sz w:val="20"/>
+          <w:szCs w:val="20"/>
+        </w:rPr>
+        <w:t xml:space="preserve"> &lt;&lt; </w:t>
+      </w:r>
+      <w:proofErr w:type="spellStart"/>
+      <w:r>
+        <w:rPr>
+          <w:rFonts w:ascii="Consolas" w:hAnsi="Consolas"/>
+          <w:color w:val="000000"/>
+          <w:sz w:val="20"/>
+          <w:szCs w:val="20"/>
+        </w:rPr>
+        <w:t>outputFile</w:t>
+      </w:r>
+      <w:proofErr w:type="spellEnd"/>
+      <w:r>
+        <w:rPr>
+          <w:rFonts w:ascii="Consolas" w:hAnsi="Consolas"/>
+          <w:color w:val="000000"/>
+          <w:sz w:val="20"/>
+          <w:szCs w:val="20"/>
+        </w:rPr>
+        <w:t xml:space="preserve"> &lt;&lt; </w:t>
+      </w:r>
+      <w:proofErr w:type="spellStart"/>
+      <w:proofErr w:type="gramStart"/>
+      <w:r>
+        <w:rPr>
+          <w:rFonts w:ascii="Consolas" w:hAnsi="Consolas"/>
+          <w:b/>
+          <w:bCs/>
+          <w:color w:val="642880"/>
+          <w:sz w:val="20"/>
+          <w:szCs w:val="20"/>
+        </w:rPr>
+        <w:t>endl</w:t>
+      </w:r>
+      <w:proofErr w:type="spellEnd"/>
+      <w:r>
+        <w:rPr>
+          <w:rFonts w:ascii="Consolas" w:hAnsi="Consolas"/>
+          <w:color w:val="000000"/>
+          <w:sz w:val="20"/>
+          <w:szCs w:val="20"/>
+        </w:rPr>
+        <w:t>;</w:t>
+      </w:r>
+      <w:proofErr w:type="gramEnd"/>
+    </w:p>
+    <w:p>
+      <w:pPr>
+        <w:pStyle w:val="NormalWeb"/>
+        <w:shd w:val="clear" w:color="auto" w:fill="FFFFFF"/>
+        <w:spacing w:before="0" w:beforeAutospacing="0" w:after="0" w:afterAutospacing="0"/>
+        <w:rPr>
+          <w:rFonts w:ascii="Consolas" w:hAnsi="Consolas"/>
+          <w:color w:val="000000"/>
+          <w:sz w:val="20"/>
+          <w:szCs w:val="20"/>
+        </w:rPr>
+      </w:pPr>
+      <w:r>
+        <w:rPr>
+          <w:rFonts w:ascii="Consolas" w:hAnsi="Consolas"/>
+          <w:color w:val="000000"/>
+          <w:sz w:val="20"/>
+          <w:szCs w:val="20"/>
+        </w:rPr>
+        <w:t xml:space="preserve">            </w:t>
+      </w:r>
+      <w:proofErr w:type="gramStart"/>
+      <w:r>
+        <w:rPr>
+          <w:rFonts w:ascii="Consolas" w:hAnsi="Consolas"/>
+          <w:b/>
+          <w:bCs/>
+          <w:color w:val="7F0055"/>
+          <w:sz w:val="20"/>
+          <w:szCs w:val="20"/>
+        </w:rPr>
+        <w:t>return</w:t>
+      </w:r>
+      <w:r>
+        <w:rPr>
+          <w:rFonts w:ascii="Consolas" w:hAnsi="Consolas"/>
+          <w:color w:val="000000"/>
+          <w:sz w:val="20"/>
+          <w:szCs w:val="20"/>
+        </w:rPr>
+        <w:t>;</w:t>
+      </w:r>
+      <w:proofErr w:type="gramEnd"/>
+    </w:p>
+    <w:p>
+      <w:pPr>
+        <w:pStyle w:val="NormalWeb"/>
+        <w:shd w:val="clear" w:color="auto" w:fill="FFFFFF"/>
+        <w:spacing w:before="0" w:beforeAutospacing="0" w:after="0" w:afterAutospacing="0"/>
+        <w:rPr>
+          <w:rFonts w:ascii="Consolas" w:hAnsi="Consolas"/>
+          <w:color w:val="000000"/>
+          <w:sz w:val="20"/>
+          <w:szCs w:val="20"/>
+        </w:rPr>
+      </w:pPr>
+      <w:r>
+        <w:rPr>
+          <w:rFonts w:ascii="Consolas" w:hAnsi="Consolas"/>
+          <w:color w:val="000000"/>
+          <w:sz w:val="20"/>
+          <w:szCs w:val="20"/>
+        </w:rPr>
+        <w:t xml:space="preserve">        }</w:t>
+      </w:r>
+    </w:p>
+    <w:p>
+      <w:pPr>
+        <w:pStyle w:val="NormalWeb"/>
+        <w:shd w:val="clear" w:color="auto" w:fill="FFFFFF"/>
+        <w:spacing w:before="0" w:beforeAutospacing="0" w:after="0" w:afterAutospacing="0"/>
+        <w:rPr>
+          <w:rFonts w:ascii="Consolas" w:hAnsi="Consolas"/>
+          <w:color w:val="000000"/>
+          <w:sz w:val="20"/>
+          <w:szCs w:val="20"/>
+        </w:rPr>
+      </w:pPr>
+    </w:p>
+    <w:p>
+      <w:pPr>
+        <w:pStyle w:val="NormalWeb"/>
+        <w:shd w:val="clear" w:color="auto" w:fill="FFFFFF"/>
+        <w:spacing w:before="0" w:beforeAutospacing="0" w:after="0" w:afterAutospacing="0"/>
+        <w:rPr>
+          <w:rFonts w:ascii="Consolas" w:hAnsi="Consolas"/>
+          <w:color w:val="000000"/>
+          <w:sz w:val="20"/>
+          <w:szCs w:val="20"/>
+        </w:rPr>
+      </w:pPr>
+      <w:r>
+        <w:rPr>
+          <w:rFonts w:ascii="Consolas" w:hAnsi="Consolas"/>
+          <w:color w:val="000000"/>
+          <w:sz w:val="20"/>
+          <w:szCs w:val="20"/>
+        </w:rPr>
+        <w:t xml:space="preserve">        </w:t>
+      </w:r>
+      <w:proofErr w:type="spellStart"/>
+      <w:r>
+        <w:rPr>
+          <w:rFonts w:ascii="Consolas" w:hAnsi="Consolas"/>
+          <w:color w:val="000000"/>
+          <w:sz w:val="20"/>
+          <w:szCs w:val="20"/>
+        </w:rPr>
+        <w:t>outfile</w:t>
+      </w:r>
+      <w:proofErr w:type="spellEnd"/>
+      <w:r>
+        <w:rPr>
+          <w:rFonts w:ascii="Consolas" w:hAnsi="Consolas"/>
+          <w:color w:val="000000"/>
+          <w:sz w:val="20"/>
+          <w:szCs w:val="20"/>
+        </w:rPr>
+        <w:t xml:space="preserve"> &lt;&lt; </w:t>
+      </w:r>
+      <w:proofErr w:type="gramStart"/>
+      <w:r>
+        <w:rPr>
+          <w:rFonts w:ascii="Consolas" w:hAnsi="Consolas"/>
+          <w:color w:val="000000"/>
+          <w:sz w:val="20"/>
+          <w:szCs w:val="20"/>
+        </w:rPr>
+        <w:t>reversed;</w:t>
+      </w:r>
+      <w:proofErr w:type="gramEnd"/>
+    </w:p>
+    <w:p>
+      <w:pPr>
+        <w:pStyle w:val="NormalWeb"/>
+        <w:shd w:val="clear" w:color="auto" w:fill="FFFFFF"/>
+        <w:spacing w:before="0" w:beforeAutospacing="0" w:after="0" w:afterAutospacing="0"/>
+        <w:rPr>
+          <w:rFonts w:ascii="Consolas" w:hAnsi="Consolas"/>
+          <w:color w:val="000000"/>
+          <w:sz w:val="20"/>
+          <w:szCs w:val="20"/>
+        </w:rPr>
+      </w:pPr>
+      <w:r>
+        <w:rPr>
+          <w:rFonts w:ascii="Consolas" w:hAnsi="Consolas"/>
+          <w:color w:val="000000"/>
+          <w:sz w:val="20"/>
+          <w:szCs w:val="20"/>
+        </w:rPr>
+        <w:t xml:space="preserve">        </w:t>
+      </w:r>
+      <w:proofErr w:type="spellStart"/>
+      <w:proofErr w:type="gramStart"/>
+      <w:r>
+        <w:rPr>
+          <w:rFonts w:ascii="Consolas" w:hAnsi="Consolas"/>
+          <w:color w:val="000000"/>
+          <w:sz w:val="20"/>
+          <w:szCs w:val="20"/>
+        </w:rPr>
+        <w:t>outfile.close</w:t>
+      </w:r>
+      <w:proofErr w:type="spellEnd"/>
+      <w:proofErr w:type="gramEnd"/>
+      <w:r>
+        <w:rPr>
+          <w:rFonts w:ascii="Consolas" w:hAnsi="Consolas"/>
+          <w:color w:val="000000"/>
+          <w:sz w:val="20"/>
+          <w:szCs w:val="20"/>
+        </w:rPr>
+        <w:t>(</w:t>
+      </w:r>
+      <w:proofErr w:type="gramStart"/>
+      <w:r>
+        <w:rPr>
+          <w:rFonts w:ascii="Consolas" w:hAnsi="Consolas"/>
+          <w:color w:val="000000"/>
+          <w:sz w:val="20"/>
+          <w:szCs w:val="20"/>
+        </w:rPr>
+        <w:t>);</w:t>
+      </w:r>
+      <w:proofErr w:type="gramEnd"/>
+    </w:p>
+    <w:p>
+      <w:pPr>
+        <w:pStyle w:val="NormalWeb"/>
+        <w:shd w:val="clear" w:color="auto" w:fill="FFFFFF"/>
+        <w:spacing w:before="0" w:beforeAutospacing="0" w:after="0" w:afterAutospacing="0"/>
+        <w:rPr>
+          <w:rFonts w:ascii="Consolas" w:hAnsi="Consolas"/>
+          <w:color w:val="000000"/>
+          <w:sz w:val="20"/>
+          <w:szCs w:val="20"/>
+        </w:rPr>
+      </w:pPr>
+    </w:p>
+    <w:p>
+      <w:pPr>
+        <w:pStyle w:val="NormalWeb"/>
+        <w:shd w:val="clear" w:color="auto" w:fill="FFFFFF"/>
+        <w:spacing w:before="0" w:beforeAutospacing="0" w:after="0" w:afterAutospacing="0"/>
+        <w:rPr>
+          <w:rFonts w:ascii="Consolas" w:hAnsi="Consolas"/>
+          <w:color w:val="000000"/>
+          <w:sz w:val="20"/>
+          <w:szCs w:val="20"/>
+        </w:rPr>
+      </w:pPr>
+      <w:r>
+        <w:rPr>
+          <w:rFonts w:ascii="Consolas" w:hAnsi="Consolas"/>
+          <w:color w:val="000000"/>
+          <w:sz w:val="20"/>
+          <w:szCs w:val="20"/>
+        </w:rPr>
+        <w:t xml:space="preserve">        </w:t>
+      </w:r>
+      <w:proofErr w:type="spellStart"/>
+      <w:r>
+        <w:rPr>
+          <w:rFonts w:ascii="Consolas" w:hAnsi="Consolas"/>
+          <w:color w:val="000000"/>
+          <w:sz w:val="20"/>
+          <w:szCs w:val="20"/>
+        </w:rPr>
+        <w:t>cout</w:t>
+      </w:r>
+      <w:proofErr w:type="spellEnd"/>
+      <w:r>
+        <w:rPr>
+          <w:rFonts w:ascii="Consolas" w:hAnsi="Consolas"/>
+          <w:color w:val="000000"/>
+          <w:sz w:val="20"/>
+          <w:szCs w:val="20"/>
+        </w:rPr>
+        <w:t xml:space="preserve"> &lt;&lt; </w:t>
+      </w:r>
+      <w:r>
+        <w:rPr>
+          <w:rFonts w:ascii="Consolas" w:hAnsi="Consolas"/>
+          <w:color w:val="2A00FF"/>
+          <w:sz w:val="20"/>
+          <w:szCs w:val="20"/>
+        </w:rPr>
+        <w:t>"Reversed content written to "</w:t>
+      </w:r>
+      <w:r>
+        <w:rPr>
+          <w:rFonts w:ascii="Consolas" w:hAnsi="Consolas"/>
+          <w:color w:val="000000"/>
+          <w:sz w:val="20"/>
+          <w:szCs w:val="20"/>
+        </w:rPr>
+        <w:t xml:space="preserve"> &lt;&lt; </w:t>
+      </w:r>
+      <w:proofErr w:type="spellStart"/>
+      <w:r>
+        <w:rPr>
+          <w:rFonts w:ascii="Consolas" w:hAnsi="Consolas"/>
+          <w:color w:val="000000"/>
+          <w:sz w:val="20"/>
+          <w:szCs w:val="20"/>
+        </w:rPr>
+        <w:t>outputFile</w:t>
+      </w:r>
+      <w:proofErr w:type="spellEnd"/>
+      <w:r>
+        <w:rPr>
+          <w:rFonts w:ascii="Consolas" w:hAnsi="Consolas"/>
+          <w:color w:val="000000"/>
+          <w:sz w:val="20"/>
+          <w:szCs w:val="20"/>
+        </w:rPr>
+        <w:t xml:space="preserve"> &lt;&lt; </w:t>
+      </w:r>
+      <w:proofErr w:type="spellStart"/>
+      <w:proofErr w:type="gramStart"/>
+      <w:r>
+        <w:rPr>
+          <w:rFonts w:ascii="Consolas" w:hAnsi="Consolas"/>
+          <w:b/>
+          <w:bCs/>
+          <w:color w:val="642880"/>
+          <w:sz w:val="20"/>
+          <w:szCs w:val="20"/>
+        </w:rPr>
+        <w:t>endl</w:t>
+      </w:r>
+      <w:proofErr w:type="spellEnd"/>
+      <w:r>
+        <w:rPr>
+          <w:rFonts w:ascii="Consolas" w:hAnsi="Consolas"/>
+          <w:color w:val="000000"/>
+          <w:sz w:val="20"/>
+          <w:szCs w:val="20"/>
+        </w:rPr>
+        <w:t>;</w:t>
+      </w:r>
+      <w:proofErr w:type="gramEnd"/>
+    </w:p>
+    <w:p>
+      <w:pPr>
+        <w:pStyle w:val="NormalWeb"/>
+        <w:shd w:val="clear" w:color="auto" w:fill="FFFFFF"/>
+        <w:spacing w:before="0" w:beforeAutospacing="0" w:after="0" w:afterAutospacing="0"/>
+        <w:rPr>
+          <w:rFonts w:ascii="Consolas" w:hAnsi="Consolas"/>
+          <w:color w:val="000000"/>
+          <w:sz w:val="20"/>
+          <w:szCs w:val="20"/>
+        </w:rPr>
+      </w:pPr>
+      <w:r>
+        <w:rPr>
+          <w:rFonts w:ascii="Consolas" w:hAnsi="Consolas"/>
+          <w:color w:val="000000"/>
+          <w:sz w:val="20"/>
+          <w:szCs w:val="20"/>
+        </w:rPr>
+        <w:t xml:space="preserve">    }</w:t>
+      </w:r>
+    </w:p>
+    <w:p>
+      <w:pPr>
+        <w:pStyle w:val="NormalWeb"/>
+        <w:shd w:val="clear" w:color="auto" w:fill="FFFFFF"/>
+        <w:spacing w:before="0" w:beforeAutospacing="0" w:after="0" w:afterAutospacing="0"/>
+        <w:rPr>
+          <w:rFonts w:ascii="Consolas" w:hAnsi="Consolas"/>
+          <w:color w:val="000000"/>
+          <w:sz w:val="20"/>
+          <w:szCs w:val="20"/>
+        </w:rPr>
+      </w:pPr>
+    </w:p>
+    <w:p>
+      <w:pPr>
+        <w:pStyle w:val="NormalWeb"/>
+        <w:shd w:val="clear" w:color="auto" w:fill="FFFFFF"/>
+        <w:spacing w:before="0" w:beforeAutospacing="0" w:after="0" w:afterAutospacing="0"/>
+        <w:rPr>
+          <w:rFonts w:ascii="Consolas" w:hAnsi="Consolas"/>
+          <w:color w:val="000000"/>
+          <w:sz w:val="20"/>
+          <w:szCs w:val="20"/>
+        </w:rPr>
+      </w:pPr>
+      <w:r>
+        <w:rPr>
+          <w:rFonts w:ascii="Consolas" w:hAnsi="Consolas"/>
+          <w:b/>
+          <w:bCs/>
+          <w:color w:val="7F0055"/>
+          <w:sz w:val="20"/>
+          <w:szCs w:val="20"/>
+        </w:rPr>
+        <w:t>private</w:t>
+      </w:r>
+      <w:r>
+        <w:rPr>
+          <w:rFonts w:ascii="Consolas" w:hAnsi="Consolas"/>
+          <w:color w:val="000000"/>
+          <w:sz w:val="20"/>
+          <w:szCs w:val="20"/>
+        </w:rPr>
+        <w:t>:</w:t>
+      </w:r>
+    </w:p>
+    <w:p>
+      <w:pPr>
+        <w:pStyle w:val="NormalWeb"/>
+        <w:shd w:val="clear" w:color="auto" w:fill="FFFFFF"/>
+        <w:spacing w:before="0" w:beforeAutospacing="0" w:after="0" w:afterAutospacing="0"/>
+        <w:rPr>
+          <w:rFonts w:ascii="Consolas" w:hAnsi="Consolas"/>
+          <w:color w:val="000000"/>
+          <w:sz w:val="20"/>
+          <w:szCs w:val="20"/>
+        </w:rPr>
+      </w:pPr>
+      <w:r>
+        <w:rPr>
+          <w:rFonts w:ascii="Consolas" w:hAnsi="Consolas"/>
+          <w:color w:val="000000"/>
+          <w:sz w:val="20"/>
+          <w:szCs w:val="20"/>
+        </w:rPr>
+        <w:t xml:space="preserve">    </w:t>
+      </w:r>
+      <w:r>
+        <w:rPr>
+          <w:rFonts w:ascii="Consolas" w:hAnsi="Consolas"/>
+          <w:color w:val="3F7F5F"/>
+          <w:sz w:val="20"/>
+          <w:szCs w:val="20"/>
+        </w:rPr>
+        <w:t xml:space="preserve">//reversing heavy </w:t>
+      </w:r>
+      <w:proofErr w:type="gramStart"/>
+      <w:r>
+        <w:rPr>
+          <w:rFonts w:ascii="Consolas" w:hAnsi="Consolas"/>
+          <w:color w:val="3F7F5F"/>
+          <w:sz w:val="20"/>
+          <w:szCs w:val="20"/>
+        </w:rPr>
+        <w:t>lifter</w:t>
+      </w:r>
+      <w:proofErr w:type="gramEnd"/>
+    </w:p>
+    <w:p>
+      <w:pPr>
+        <w:pStyle w:val="NormalWeb"/>
+        <w:shd w:val="clear" w:color="auto" w:fill="FFFFFF"/>
+        <w:spacing w:before="0" w:beforeAutospacing="0" w:after="0" w:afterAutospacing="0"/>
+        <w:rPr>
+          <w:rFonts w:ascii="Consolas" w:hAnsi="Consolas"/>
+          <w:color w:val="000000"/>
+          <w:sz w:val="20"/>
+          <w:szCs w:val="20"/>
+        </w:rPr>
+      </w:pPr>
+      <w:r>
+        <w:rPr>
+          <w:rFonts w:ascii="Consolas" w:hAnsi="Consolas"/>
+          <w:color w:val="000000"/>
+          <w:sz w:val="20"/>
+          <w:szCs w:val="20"/>
+        </w:rPr>
+        <w:t xml:space="preserve">    </w:t>
+      </w:r>
+      <w:r>
+        <w:rPr>
+          <w:rFonts w:ascii="Consolas" w:hAnsi="Consolas"/>
+          <w:color w:val="005032"/>
+          <w:sz w:val="20"/>
+          <w:szCs w:val="20"/>
+        </w:rPr>
+        <w:t>string</w:t>
+      </w:r>
+      <w:r>
+        <w:rPr>
+          <w:rFonts w:ascii="Consolas" w:hAnsi="Consolas"/>
+          <w:color w:val="000000"/>
+          <w:sz w:val="20"/>
+          <w:szCs w:val="20"/>
+        </w:rPr>
+        <w:t xml:space="preserve"> </w:t>
+      </w:r>
+      <w:proofErr w:type="spellStart"/>
+      <w:proofErr w:type="gramStart"/>
+      <w:r>
+        <w:rPr>
+          <w:rFonts w:ascii="Consolas" w:hAnsi="Consolas"/>
+          <w:b/>
+          <w:bCs/>
+          <w:color w:val="000000"/>
+          <w:sz w:val="20"/>
+          <w:szCs w:val="20"/>
+        </w:rPr>
+        <w:t>reverseRec</w:t>
+      </w:r>
+      <w:proofErr w:type="spellEnd"/>
+      <w:r>
+        <w:rPr>
+          <w:rFonts w:ascii="Consolas" w:hAnsi="Consolas"/>
+          <w:color w:val="000000"/>
+          <w:sz w:val="20"/>
+          <w:szCs w:val="20"/>
+        </w:rPr>
+        <w:t>(</w:t>
+      </w:r>
+      <w:proofErr w:type="gramEnd"/>
+      <w:r>
+        <w:rPr>
+          <w:rFonts w:ascii="Consolas" w:hAnsi="Consolas"/>
+          <w:b/>
+          <w:bCs/>
+          <w:color w:val="7F0055"/>
+          <w:sz w:val="20"/>
+          <w:szCs w:val="20"/>
+        </w:rPr>
+        <w:t>const</w:t>
+      </w:r>
+      <w:r>
+        <w:rPr>
+          <w:rFonts w:ascii="Consolas" w:hAnsi="Consolas"/>
+          <w:color w:val="000000"/>
+          <w:sz w:val="20"/>
+          <w:szCs w:val="20"/>
+        </w:rPr>
+        <w:t xml:space="preserve"> </w:t>
+      </w:r>
+      <w:r>
+        <w:rPr>
+          <w:rFonts w:ascii="Consolas" w:hAnsi="Consolas"/>
+          <w:color w:val="005032"/>
+          <w:sz w:val="20"/>
+          <w:szCs w:val="20"/>
+        </w:rPr>
+        <w:t>string</w:t>
+      </w:r>
+      <w:r>
+        <w:rPr>
+          <w:rFonts w:ascii="Consolas" w:hAnsi="Consolas"/>
+          <w:color w:val="000000"/>
+          <w:sz w:val="20"/>
+          <w:szCs w:val="20"/>
+        </w:rPr>
+        <w:t xml:space="preserve">&amp; </w:t>
+      </w:r>
+      <w:proofErr w:type="gramStart"/>
+      <w:r>
+        <w:rPr>
+          <w:rFonts w:ascii="Consolas" w:hAnsi="Consolas"/>
+          <w:color w:val="000000"/>
+          <w:sz w:val="20"/>
+          <w:szCs w:val="20"/>
+        </w:rPr>
+        <w:t>str) {</w:t>
+      </w:r>
+      <w:proofErr w:type="gramEnd"/>
+    </w:p>
+    <w:p>
+      <w:pPr>
+        <w:pStyle w:val="NormalWeb"/>
+        <w:shd w:val="clear" w:color="auto" w:fill="FFFFFF"/>
+        <w:spacing w:before="0" w:beforeAutospacing="0" w:after="0" w:afterAutospacing="0"/>
+        <w:rPr>
+          <w:rFonts w:ascii="Consolas" w:hAnsi="Consolas"/>
+          <w:color w:val="000000"/>
+          <w:sz w:val="20"/>
+          <w:szCs w:val="20"/>
+        </w:rPr>
+      </w:pPr>
+      <w:r>
+        <w:rPr>
+          <w:rFonts w:ascii="Consolas" w:hAnsi="Consolas"/>
+          <w:color w:val="000000"/>
+          <w:sz w:val="20"/>
+          <w:szCs w:val="20"/>
+        </w:rPr>
+        <w:t xml:space="preserve">        </w:t>
+      </w:r>
+      <w:r>
+        <w:rPr>
+          <w:rFonts w:ascii="Consolas" w:hAnsi="Consolas"/>
+          <w:b/>
+          <w:bCs/>
+          <w:color w:val="7F0055"/>
+          <w:sz w:val="20"/>
+          <w:szCs w:val="20"/>
+        </w:rPr>
+        <w:t>if</w:t>
+      </w:r>
+      <w:r>
+        <w:rPr>
+          <w:rFonts w:ascii="Consolas" w:hAnsi="Consolas"/>
+          <w:color w:val="000000"/>
+          <w:sz w:val="20"/>
+          <w:szCs w:val="20"/>
+        </w:rPr>
+        <w:t xml:space="preserve"> (</w:t>
+      </w:r>
+      <w:proofErr w:type="spellStart"/>
+      <w:proofErr w:type="gramStart"/>
+      <w:r>
+        <w:rPr>
+          <w:rFonts w:ascii="Consolas" w:hAnsi="Consolas"/>
+          <w:color w:val="000000"/>
+          <w:sz w:val="20"/>
+          <w:szCs w:val="20"/>
+        </w:rPr>
+        <w:t>str.empty</w:t>
+      </w:r>
+      <w:proofErr w:type="spellEnd"/>
+      <w:proofErr w:type="gramEnd"/>
+      <w:r>
+        <w:rPr>
+          <w:rFonts w:ascii="Consolas" w:hAnsi="Consolas"/>
+          <w:color w:val="000000"/>
+          <w:sz w:val="20"/>
+          <w:szCs w:val="20"/>
+        </w:rPr>
+        <w:t>()) {</w:t>
+      </w:r>
+    </w:p>
+    <w:p>
+      <w:pPr>
+        <w:pStyle w:val="NormalWeb"/>
+        <w:shd w:val="clear" w:color="auto" w:fill="FFFFFF"/>
+        <w:spacing w:before="0" w:beforeAutospacing="0" w:after="0" w:afterAutospacing="0"/>
+        <w:rPr>
+          <w:rFonts w:ascii="Consolas" w:hAnsi="Consolas"/>
+          <w:color w:val="000000"/>
+          <w:sz w:val="20"/>
+          <w:szCs w:val="20"/>
+        </w:rPr>
+      </w:pPr>
+      <w:r>
+        <w:rPr>
+          <w:rFonts w:ascii="Consolas" w:hAnsi="Consolas"/>
+          <w:color w:val="000000"/>
+          <w:sz w:val="20"/>
+          <w:szCs w:val="20"/>
+        </w:rPr>
+        <w:t xml:space="preserve">            </w:t>
+      </w:r>
+      <w:r>
+        <w:rPr>
+          <w:rFonts w:ascii="Consolas" w:hAnsi="Consolas"/>
+          <w:b/>
+          <w:bCs/>
+          <w:color w:val="7F0055"/>
+          <w:sz w:val="20"/>
+          <w:szCs w:val="20"/>
+        </w:rPr>
+        <w:t>return</w:t>
+      </w:r>
+      <w:r>
+        <w:rPr>
+          <w:rFonts w:ascii="Consolas" w:hAnsi="Consolas"/>
+          <w:color w:val="000000"/>
+          <w:sz w:val="20"/>
+          <w:szCs w:val="20"/>
+        </w:rPr>
+        <w:t xml:space="preserve"> </w:t>
+      </w:r>
+      <w:r>
+        <w:rPr>
+          <w:rFonts w:ascii="Consolas" w:hAnsi="Consolas"/>
+          <w:color w:val="2A00FF"/>
+          <w:sz w:val="20"/>
+          <w:szCs w:val="20"/>
+        </w:rPr>
+        <w:t>"</w:t>
+      </w:r>
+      <w:proofErr w:type="gramStart"/>
+      <w:r>
+        <w:rPr>
+          <w:rFonts w:ascii="Consolas" w:hAnsi="Consolas"/>
+          <w:color w:val="2A00FF"/>
+          <w:sz w:val="20"/>
+          <w:szCs w:val="20"/>
+        </w:rPr>
+        <w:t>"</w:t>
+      </w:r>
+      <w:r>
+        <w:rPr>
+          <w:rFonts w:ascii="Consolas" w:hAnsi="Consolas"/>
+          <w:color w:val="000000"/>
+          <w:sz w:val="20"/>
+          <w:szCs w:val="20"/>
+        </w:rPr>
+        <w:t>;</w:t>
+      </w:r>
+      <w:proofErr w:type="gramEnd"/>
+    </w:p>
+    <w:p>
+      <w:pPr>
+        <w:pStyle w:val="NormalWeb"/>
+        <w:shd w:val="clear" w:color="auto" w:fill="FFFFFF"/>
+        <w:spacing w:before="0" w:beforeAutospacing="0" w:after="0" w:afterAutospacing="0"/>
+        <w:rPr>
+          <w:rFonts w:ascii="Consolas" w:hAnsi="Consolas"/>
+          <w:color w:val="000000"/>
+          <w:sz w:val="20"/>
+          <w:szCs w:val="20"/>
+        </w:rPr>
+      </w:pPr>
+      <w:r>
+        <w:rPr>
+          <w:rFonts w:ascii="Consolas" w:hAnsi="Consolas"/>
+          <w:color w:val="000000"/>
+          <w:sz w:val="20"/>
+          <w:szCs w:val="20"/>
+        </w:rPr>
+        <w:t xml:space="preserve">        }</w:t>
+      </w:r>
+    </w:p>
+    <w:p>
+      <w:pPr>
+        <w:pStyle w:val="NormalWeb"/>
+        <w:shd w:val="clear" w:color="auto" w:fill="FFFFFF"/>
+        <w:spacing w:before="0" w:beforeAutospacing="0" w:after="0" w:afterAutospacing="0"/>
+        <w:rPr>
+          <w:rFonts w:ascii="Consolas" w:hAnsi="Consolas"/>
+          <w:color w:val="000000"/>
+          <w:sz w:val="20"/>
+          <w:szCs w:val="20"/>
+        </w:rPr>
+      </w:pPr>
+      <w:r>
+        <w:rPr>
+          <w:rFonts w:ascii="Consolas" w:hAnsi="Consolas"/>
+          <w:color w:val="000000"/>
+          <w:sz w:val="20"/>
+          <w:szCs w:val="20"/>
+        </w:rPr>
+        <w:t xml:space="preserve">        </w:t>
+      </w:r>
+      <w:r>
+        <w:rPr>
+          <w:rFonts w:ascii="Consolas" w:hAnsi="Consolas"/>
+          <w:color w:val="3F7F5F"/>
+          <w:sz w:val="20"/>
+          <w:szCs w:val="20"/>
+        </w:rPr>
+        <w:t>//returns a shrinking original string and places the "missing" character at the end.</w:t>
+      </w:r>
+    </w:p>
+    <w:p>
+      <w:pPr>
+        <w:pStyle w:val="NormalWeb"/>
+        <w:shd w:val="clear" w:color="auto" w:fill="FFFFFF"/>
+        <w:spacing w:before="0" w:beforeAutospacing="0" w:after="0" w:afterAutospacing="0"/>
+        <w:rPr>
+          <w:rFonts w:ascii="Consolas" w:hAnsi="Consolas"/>
+          <w:color w:val="000000"/>
+          <w:sz w:val="20"/>
+          <w:szCs w:val="20"/>
+        </w:rPr>
+      </w:pPr>
+      <w:r>
+        <w:rPr>
+          <w:rFonts w:ascii="Consolas" w:hAnsi="Consolas"/>
+          <w:color w:val="000000"/>
+          <w:sz w:val="20"/>
+          <w:szCs w:val="20"/>
+        </w:rPr>
+        <w:t xml:space="preserve">        </w:t>
+      </w:r>
+      <w:r>
+        <w:rPr>
+          <w:rFonts w:ascii="Consolas" w:hAnsi="Consolas"/>
+          <w:color w:val="3F7F5F"/>
+          <w:sz w:val="20"/>
+          <w:szCs w:val="20"/>
+        </w:rPr>
+        <w:t>//Does this continually until the substring is empty.</w:t>
+      </w:r>
+    </w:p>
+    <w:p>
+      <w:pPr>
+        <w:pStyle w:val="NormalWeb"/>
+        <w:shd w:val="clear" w:color="auto" w:fill="FFFFFF"/>
+        <w:spacing w:before="0" w:beforeAutospacing="0" w:after="0" w:afterAutospacing="0"/>
+        <w:rPr>
+          <w:rFonts w:ascii="Consolas" w:hAnsi="Consolas"/>
+          <w:color w:val="000000"/>
+          <w:sz w:val="20"/>
+          <w:szCs w:val="20"/>
+        </w:rPr>
+      </w:pPr>
+      <w:r>
+        <w:rPr>
+          <w:rFonts w:ascii="Consolas" w:hAnsi="Consolas"/>
+          <w:color w:val="000000"/>
+          <w:sz w:val="20"/>
+          <w:szCs w:val="20"/>
+        </w:rPr>
+        <w:t xml:space="preserve">        </w:t>
+      </w:r>
+      <w:r>
+        <w:rPr>
+          <w:rFonts w:ascii="Consolas" w:hAnsi="Consolas"/>
+          <w:b/>
+          <w:bCs/>
+          <w:color w:val="7F0055"/>
+          <w:sz w:val="20"/>
+          <w:szCs w:val="20"/>
+        </w:rPr>
+        <w:t>return</w:t>
+      </w:r>
+      <w:r>
+        <w:rPr>
+          <w:rFonts w:ascii="Consolas" w:hAnsi="Consolas"/>
+          <w:color w:val="000000"/>
+          <w:sz w:val="20"/>
+          <w:szCs w:val="20"/>
+        </w:rPr>
+        <w:t xml:space="preserve"> </w:t>
+      </w:r>
+      <w:proofErr w:type="spellStart"/>
+      <w:r>
+        <w:rPr>
+          <w:rFonts w:ascii="Consolas" w:hAnsi="Consolas"/>
+          <w:color w:val="000000"/>
+          <w:sz w:val="20"/>
+          <w:szCs w:val="20"/>
+        </w:rPr>
+        <w:t>reverseRec</w:t>
+      </w:r>
+      <w:proofErr w:type="spellEnd"/>
+      <w:r>
+        <w:rPr>
+          <w:rFonts w:ascii="Consolas" w:hAnsi="Consolas"/>
+          <w:color w:val="000000"/>
+          <w:sz w:val="20"/>
+          <w:szCs w:val="20"/>
+        </w:rPr>
+        <w:t>(</w:t>
+      </w:r>
+      <w:proofErr w:type="spellStart"/>
+      <w:proofErr w:type="gramStart"/>
+      <w:r>
+        <w:rPr>
+          <w:rFonts w:ascii="Consolas" w:hAnsi="Consolas"/>
+          <w:color w:val="000000"/>
+          <w:sz w:val="20"/>
+          <w:szCs w:val="20"/>
+        </w:rPr>
+        <w:t>str.substr</w:t>
+      </w:r>
+      <w:proofErr w:type="spellEnd"/>
+      <w:proofErr w:type="gramEnd"/>
+      <w:r>
+        <w:rPr>
+          <w:rFonts w:ascii="Consolas" w:hAnsi="Consolas"/>
+          <w:color w:val="000000"/>
+          <w:sz w:val="20"/>
+          <w:szCs w:val="20"/>
+        </w:rPr>
+        <w:t xml:space="preserve">(1)) + </w:t>
+      </w:r>
+      <w:proofErr w:type="gramStart"/>
+      <w:r>
+        <w:rPr>
+          <w:rFonts w:ascii="Consolas" w:hAnsi="Consolas"/>
+          <w:color w:val="000000"/>
+          <w:sz w:val="20"/>
+          <w:szCs w:val="20"/>
+        </w:rPr>
+        <w:t>str[</w:t>
+      </w:r>
+      <w:proofErr w:type="gramEnd"/>
+      <w:r>
+        <w:rPr>
+          <w:rFonts w:ascii="Consolas" w:hAnsi="Consolas"/>
+          <w:color w:val="000000"/>
+          <w:sz w:val="20"/>
+          <w:szCs w:val="20"/>
+        </w:rPr>
+        <w:t>0</w:t>
+      </w:r>
+      <w:proofErr w:type="gramStart"/>
+      <w:r>
+        <w:rPr>
+          <w:rFonts w:ascii="Consolas" w:hAnsi="Consolas"/>
+          <w:color w:val="000000"/>
+          <w:sz w:val="20"/>
+          <w:szCs w:val="20"/>
+        </w:rPr>
+        <w:t>];</w:t>
+      </w:r>
+      <w:proofErr w:type="gramEnd"/>
+    </w:p>
+    <w:p>
+      <w:pPr>
+        <w:pStyle w:val="NormalWeb"/>
+        <w:shd w:val="clear" w:color="auto" w:fill="FFFFFF"/>
+        <w:spacing w:before="0" w:beforeAutospacing="0" w:after="0" w:afterAutospacing="0"/>
+        <w:rPr>
+          <w:rFonts w:ascii="Consolas" w:hAnsi="Consolas"/>
+          <w:color w:val="000000"/>
+          <w:sz w:val="20"/>
+          <w:szCs w:val="20"/>
+        </w:rPr>
+      </w:pPr>
+      <w:r>
+        <w:rPr>
+          <w:rFonts w:ascii="Consolas" w:hAnsi="Consolas"/>
+          <w:color w:val="000000"/>
+          <w:sz w:val="20"/>
+          <w:szCs w:val="20"/>
+        </w:rPr>
+        <w:t xml:space="preserve">    }</w:t>
+      </w:r>
+    </w:p>
+    <w:p>
+      <w:pPr>
+        <w:pStyle w:val="NormalWeb"/>
+        <w:shd w:val="clear" w:color="auto" w:fill="FFFFFF"/>
+        <w:spacing w:before="0" w:beforeAutospacing="0" w:after="0" w:afterAutospacing="0"/>
+        <w:rPr>
+          <w:rFonts w:ascii="Consolas" w:hAnsi="Consolas"/>
+          <w:color w:val="000000"/>
+          <w:sz w:val="20"/>
+          <w:szCs w:val="20"/>
+        </w:rPr>
+      </w:pPr>
+      <w:r>
+        <w:rPr>
+          <w:rFonts w:ascii="Consolas" w:hAnsi="Consolas"/>
+          <w:color w:val="000000"/>
+          <w:sz w:val="20"/>
+          <w:szCs w:val="20"/>
+        </w:rPr>
+        <w:t>};</w:t>
+      </w:r>
+    </w:p>
+    <w:p>
+      <w:pPr>
+        <w:pStyle w:val="NormalWeb"/>
+        <w:shd w:val="clear" w:color="auto" w:fill="FFFFFF"/>
+        <w:spacing w:before="0" w:beforeAutospacing="0" w:after="0" w:afterAutospacing="0"/>
+        <w:rPr>
+          <w:rFonts w:ascii="Consolas" w:hAnsi="Consolas"/>
+          <w:color w:val="000000"/>
+          <w:sz w:val="20"/>
+          <w:szCs w:val="20"/>
+        </w:rPr>
+      </w:pPr>
+    </w:p>
+    <w:p>
+      <w:pPr>
+        <w:pStyle w:val="NormalWeb"/>
+        <w:shd w:val="clear" w:color="auto" w:fill="FFFFFF"/>
+        <w:spacing w:before="0" w:beforeAutospacing="0" w:after="0" w:afterAutospacing="0"/>
+        <w:rPr>
+          <w:rFonts w:ascii="Consolas" w:hAnsi="Consolas"/>
+          <w:color w:val="000000"/>
+          <w:sz w:val="20"/>
+          <w:szCs w:val="20"/>
+        </w:rPr>
+      </w:pPr>
+      <w:r>
+        <w:rPr>
+          <w:rFonts w:ascii="Consolas" w:hAnsi="Consolas"/>
+          <w:b/>
+          <w:bCs/>
+          <w:color w:val="7F0055"/>
+          <w:sz w:val="20"/>
+          <w:szCs w:val="20"/>
+        </w:rPr>
+        <w:t>int</w:t>
+      </w:r>
+      <w:r>
+        <w:rPr>
+          <w:rFonts w:ascii="Consolas" w:hAnsi="Consolas"/>
+          <w:color w:val="000000"/>
+          <w:sz w:val="20"/>
+          <w:szCs w:val="20"/>
+        </w:rPr>
+        <w:t xml:space="preserve"> </w:t>
+      </w:r>
+      <w:proofErr w:type="gramStart"/>
+      <w:r>
+        <w:rPr>
+          <w:rFonts w:ascii="Consolas" w:hAnsi="Consolas"/>
+          <w:b/>
+          <w:bCs/>
+          <w:color w:val="000000"/>
+          <w:sz w:val="20"/>
+          <w:szCs w:val="20"/>
+        </w:rPr>
+        <w:t>main</w:t>
+      </w:r>
+      <w:r>
+        <w:rPr>
+          <w:rFonts w:ascii="Consolas" w:hAnsi="Consolas"/>
+          <w:color w:val="000000"/>
+          <w:sz w:val="20"/>
+          <w:szCs w:val="20"/>
+        </w:rPr>
+        <w:t>(</w:t>
+      </w:r>
+      <w:proofErr w:type="gramEnd"/>
+      <w:r>
+        <w:rPr>
+          <w:rFonts w:ascii="Consolas" w:hAnsi="Consolas"/>
+          <w:color w:val="000000"/>
+          <w:sz w:val="20"/>
+          <w:szCs w:val="20"/>
+        </w:rPr>
+        <w:t>) {</w:t>
+      </w:r>
+    </w:p>
+    <w:p>
+      <w:pPr>
+        <w:pStyle w:val="NormalWeb"/>
+        <w:shd w:val="clear" w:color="auto" w:fill="FFFFFF"/>
+        <w:spacing w:before="0" w:beforeAutospacing="0" w:after="0" w:afterAutospacing="0"/>
+        <w:rPr>
+          <w:rFonts w:ascii="Consolas" w:hAnsi="Consolas"/>
+          <w:color w:val="000000"/>
+          <w:sz w:val="20"/>
+          <w:szCs w:val="20"/>
+        </w:rPr>
+      </w:pPr>
+      <w:r>
+        <w:rPr>
+          <w:rFonts w:ascii="Consolas" w:hAnsi="Consolas"/>
+          <w:color w:val="000000"/>
+          <w:sz w:val="20"/>
+          <w:szCs w:val="20"/>
+        </w:rPr>
+        <w:tab/>
+      </w:r>
+      <w:r>
+        <w:rPr>
+          <w:rFonts w:ascii="Consolas" w:hAnsi="Consolas"/>
+          <w:b/>
+          <w:bCs/>
+          <w:color w:val="7F0055"/>
+          <w:sz w:val="20"/>
+          <w:szCs w:val="20"/>
+        </w:rPr>
+        <w:t>const</w:t>
+      </w:r>
+      <w:r>
+        <w:rPr>
+          <w:rFonts w:ascii="Consolas" w:hAnsi="Consolas"/>
+          <w:color w:val="000000"/>
+          <w:sz w:val="20"/>
+          <w:szCs w:val="20"/>
+        </w:rPr>
+        <w:t xml:space="preserve"> </w:t>
+      </w:r>
+      <w:r>
+        <w:rPr>
+          <w:rFonts w:ascii="Consolas" w:hAnsi="Consolas"/>
+          <w:color w:val="005032"/>
+          <w:sz w:val="20"/>
+          <w:szCs w:val="20"/>
+        </w:rPr>
+        <w:t>string</w:t>
+      </w:r>
+      <w:r>
+        <w:rPr>
+          <w:rFonts w:ascii="Consolas" w:hAnsi="Consolas"/>
+          <w:color w:val="000000"/>
+          <w:sz w:val="20"/>
+          <w:szCs w:val="20"/>
+        </w:rPr>
+        <w:t xml:space="preserve"> </w:t>
+      </w:r>
+      <w:proofErr w:type="spellStart"/>
+      <w:r>
+        <w:rPr>
+          <w:rFonts w:ascii="Consolas" w:hAnsi="Consolas"/>
+          <w:color w:val="000000"/>
+          <w:sz w:val="20"/>
+          <w:szCs w:val="20"/>
+        </w:rPr>
+        <w:t>inputFilename</w:t>
+      </w:r>
+      <w:proofErr w:type="spellEnd"/>
+      <w:r>
+        <w:rPr>
+          <w:rFonts w:ascii="Consolas" w:hAnsi="Consolas"/>
+          <w:color w:val="000000"/>
+          <w:sz w:val="20"/>
+          <w:szCs w:val="20"/>
+        </w:rPr>
+        <w:t xml:space="preserve"> = </w:t>
+      </w:r>
+      <w:r>
+        <w:rPr>
+          <w:rFonts w:ascii="Consolas" w:hAnsi="Consolas"/>
+          <w:color w:val="2A00FF"/>
+          <w:sz w:val="20"/>
+          <w:szCs w:val="20"/>
+        </w:rPr>
+        <w:t>"CSC450_CT5_mod5.</w:t>
+      </w:r>
+      <w:r>
+        <w:rPr>
+          <w:rFonts w:ascii="Consolas" w:hAnsi="Consolas"/>
+          <w:color w:val="2A00FF"/>
+          <w:sz w:val="20"/>
+          <w:szCs w:val="20"/>
+          <w:u w:val="single"/>
+        </w:rPr>
+        <w:t>txt</w:t>
+      </w:r>
+      <w:proofErr w:type="gramStart"/>
+      <w:r>
+        <w:rPr>
+          <w:rFonts w:ascii="Consolas" w:hAnsi="Consolas"/>
+          <w:color w:val="2A00FF"/>
+          <w:sz w:val="20"/>
+          <w:szCs w:val="20"/>
+        </w:rPr>
+        <w:t>"</w:t>
+      </w:r>
+      <w:r>
+        <w:rPr>
+          <w:rFonts w:ascii="Consolas" w:hAnsi="Consolas"/>
+          <w:color w:val="000000"/>
+          <w:sz w:val="20"/>
+          <w:szCs w:val="20"/>
+        </w:rPr>
+        <w:t>;</w:t>
+      </w:r>
+      <w:proofErr w:type="gramEnd"/>
+    </w:p>
+    <w:p>
+      <w:pPr>
+        <w:pStyle w:val="NormalWeb"/>
+        <w:shd w:val="clear" w:color="auto" w:fill="FFFFFF"/>
+        <w:spacing w:before="0" w:beforeAutospacing="0" w:after="0" w:afterAutospacing="0"/>
+        <w:rPr>
+          <w:rFonts w:ascii="Consolas" w:hAnsi="Consolas"/>
+          <w:color w:val="000000"/>
+          <w:sz w:val="20"/>
+          <w:szCs w:val="20"/>
+        </w:rPr>
+      </w:pPr>
+      <w:r>
+        <w:rPr>
+          <w:rFonts w:ascii="Consolas" w:hAnsi="Consolas"/>
+          <w:color w:val="000000"/>
+          <w:sz w:val="20"/>
+          <w:szCs w:val="20"/>
+        </w:rPr>
+        <w:tab/>
+      </w:r>
+      <w:r>
+        <w:rPr>
+          <w:rFonts w:ascii="Consolas" w:hAnsi="Consolas"/>
+          <w:b/>
+          <w:bCs/>
+          <w:color w:val="7F0055"/>
+          <w:sz w:val="20"/>
+          <w:szCs w:val="20"/>
+        </w:rPr>
+        <w:t>const</w:t>
+      </w:r>
+      <w:r>
+        <w:rPr>
+          <w:rFonts w:ascii="Consolas" w:hAnsi="Consolas"/>
+          <w:color w:val="000000"/>
+          <w:sz w:val="20"/>
+          <w:szCs w:val="20"/>
+        </w:rPr>
+        <w:t xml:space="preserve"> </w:t>
+      </w:r>
+      <w:r>
+        <w:rPr>
+          <w:rFonts w:ascii="Consolas" w:hAnsi="Consolas"/>
+          <w:color w:val="005032"/>
+          <w:sz w:val="20"/>
+          <w:szCs w:val="20"/>
+        </w:rPr>
+        <w:t>string</w:t>
+      </w:r>
+      <w:r>
+        <w:rPr>
+          <w:rFonts w:ascii="Consolas" w:hAnsi="Consolas"/>
+          <w:color w:val="000000"/>
+          <w:sz w:val="20"/>
+          <w:szCs w:val="20"/>
+        </w:rPr>
+        <w:t xml:space="preserve"> </w:t>
+      </w:r>
+      <w:proofErr w:type="spellStart"/>
+      <w:r>
+        <w:rPr>
+          <w:rFonts w:ascii="Consolas" w:hAnsi="Consolas"/>
+          <w:color w:val="000000"/>
+          <w:sz w:val="20"/>
+          <w:szCs w:val="20"/>
+        </w:rPr>
+        <w:t>reversedFilename</w:t>
+      </w:r>
+      <w:proofErr w:type="spellEnd"/>
+      <w:r>
+        <w:rPr>
+          <w:rFonts w:ascii="Consolas" w:hAnsi="Consolas"/>
+          <w:color w:val="000000"/>
+          <w:sz w:val="20"/>
+          <w:szCs w:val="20"/>
+        </w:rPr>
+        <w:t xml:space="preserve"> = </w:t>
+      </w:r>
+      <w:r>
+        <w:rPr>
+          <w:rFonts w:ascii="Consolas" w:hAnsi="Consolas"/>
+          <w:color w:val="2A00FF"/>
+          <w:sz w:val="20"/>
+          <w:szCs w:val="20"/>
+        </w:rPr>
+        <w:t>"CSC-mod5-reverse.txt</w:t>
+      </w:r>
+      <w:proofErr w:type="gramStart"/>
+      <w:r>
+        <w:rPr>
+          <w:rFonts w:ascii="Consolas" w:hAnsi="Consolas"/>
+          <w:color w:val="2A00FF"/>
+          <w:sz w:val="20"/>
+          <w:szCs w:val="20"/>
+        </w:rPr>
+        <w:t>"</w:t>
+      </w:r>
+      <w:r>
+        <w:rPr>
+          <w:rFonts w:ascii="Consolas" w:hAnsi="Consolas"/>
+          <w:color w:val="000000"/>
+          <w:sz w:val="20"/>
+          <w:szCs w:val="20"/>
+        </w:rPr>
+        <w:t>;</w:t>
+      </w:r>
+      <w:proofErr w:type="gramEnd"/>
+    </w:p>
+    <w:p>
+      <w:pPr>
+        <w:pStyle w:val="NormalWeb"/>
+        <w:shd w:val="clear" w:color="auto" w:fill="FFFFFF"/>
+        <w:spacing w:before="0" w:beforeAutospacing="0" w:after="0" w:afterAutospacing="0"/>
+        <w:rPr>
+          <w:rFonts w:ascii="Consolas" w:hAnsi="Consolas"/>
+          <w:color w:val="000000"/>
+          <w:sz w:val="20"/>
+          <w:szCs w:val="20"/>
+        </w:rPr>
+      </w:pPr>
+    </w:p>
+    <w:p>
+      <w:pPr>
+        <w:pStyle w:val="NormalWeb"/>
+        <w:shd w:val="clear" w:color="auto" w:fill="FFFFFF"/>
+        <w:spacing w:before="0" w:beforeAutospacing="0" w:after="0" w:afterAutospacing="0"/>
+        <w:rPr>
+          <w:rFonts w:ascii="Consolas" w:hAnsi="Consolas"/>
+          <w:color w:val="000000"/>
+          <w:sz w:val="20"/>
+          <w:szCs w:val="20"/>
+        </w:rPr>
+      </w:pPr>
+      <w:r>
+        <w:rPr>
+          <w:rFonts w:ascii="Consolas" w:hAnsi="Consolas"/>
+          <w:color w:val="000000"/>
+          <w:sz w:val="20"/>
+          <w:szCs w:val="20"/>
+        </w:rPr>
+        <w:tab/>
+      </w:r>
+      <w:proofErr w:type="spellStart"/>
+      <w:r>
+        <w:rPr>
+          <w:rFonts w:ascii="Consolas" w:hAnsi="Consolas"/>
+          <w:color w:val="005032"/>
+          <w:sz w:val="20"/>
+          <w:szCs w:val="20"/>
+        </w:rPr>
+        <w:t>FileHandler</w:t>
+      </w:r>
+      <w:proofErr w:type="spellEnd"/>
+      <w:r>
+        <w:rPr>
+          <w:rFonts w:ascii="Consolas" w:hAnsi="Consolas"/>
+          <w:color w:val="000000"/>
+          <w:sz w:val="20"/>
+          <w:szCs w:val="20"/>
+        </w:rPr>
+        <w:t xml:space="preserve"> </w:t>
+      </w:r>
+      <w:proofErr w:type="spellStart"/>
+      <w:proofErr w:type="gramStart"/>
+      <w:r>
+        <w:rPr>
+          <w:rFonts w:ascii="Consolas" w:hAnsi="Consolas"/>
+          <w:color w:val="000000"/>
+          <w:sz w:val="20"/>
+          <w:szCs w:val="20"/>
+        </w:rPr>
+        <w:t>fileHandler</w:t>
+      </w:r>
+      <w:proofErr w:type="spellEnd"/>
+      <w:r>
+        <w:rPr>
+          <w:rFonts w:ascii="Consolas" w:hAnsi="Consolas"/>
+          <w:color w:val="000000"/>
+          <w:sz w:val="20"/>
+          <w:szCs w:val="20"/>
+        </w:rPr>
+        <w:t>;</w:t>
+      </w:r>
+      <w:proofErr w:type="gramEnd"/>
+    </w:p>
+    <w:p>
+      <w:pPr>
+        <w:pStyle w:val="NormalWeb"/>
+        <w:shd w:val="clear" w:color="auto" w:fill="FFFFFF"/>
+        <w:spacing w:before="0" w:beforeAutospacing="0" w:after="0" w:afterAutospacing="0"/>
+        <w:rPr>
+          <w:rFonts w:ascii="Consolas" w:hAnsi="Consolas"/>
+          <w:color w:val="000000"/>
+          <w:sz w:val="20"/>
+          <w:szCs w:val="20"/>
+        </w:rPr>
+      </w:pPr>
+      <w:r>
+        <w:rPr>
+          <w:rFonts w:ascii="Consolas" w:hAnsi="Consolas"/>
+          <w:color w:val="000000"/>
+          <w:sz w:val="20"/>
+          <w:szCs w:val="20"/>
+        </w:rPr>
+        <w:tab/>
+      </w:r>
+      <w:proofErr w:type="spellStart"/>
+      <w:r>
+        <w:rPr>
+          <w:rFonts w:ascii="Consolas" w:hAnsi="Consolas"/>
+          <w:color w:val="005032"/>
+          <w:sz w:val="20"/>
+          <w:szCs w:val="20"/>
+        </w:rPr>
+        <w:t>FileReverser</w:t>
+      </w:r>
+      <w:proofErr w:type="spellEnd"/>
+      <w:r>
+        <w:rPr>
+          <w:rFonts w:ascii="Consolas" w:hAnsi="Consolas"/>
+          <w:color w:val="000000"/>
+          <w:sz w:val="20"/>
+          <w:szCs w:val="20"/>
+        </w:rPr>
+        <w:t xml:space="preserve"> </w:t>
+      </w:r>
+      <w:proofErr w:type="spellStart"/>
+      <w:proofErr w:type="gramStart"/>
+      <w:r>
+        <w:rPr>
+          <w:rFonts w:ascii="Consolas" w:hAnsi="Consolas"/>
+          <w:color w:val="000000"/>
+          <w:sz w:val="20"/>
+          <w:szCs w:val="20"/>
+        </w:rPr>
+        <w:t>fileReverser</w:t>
+      </w:r>
+      <w:proofErr w:type="spellEnd"/>
+      <w:r>
+        <w:rPr>
+          <w:rFonts w:ascii="Consolas" w:hAnsi="Consolas"/>
+          <w:color w:val="000000"/>
+          <w:sz w:val="20"/>
+          <w:szCs w:val="20"/>
+        </w:rPr>
+        <w:t>;</w:t>
+      </w:r>
+      <w:proofErr w:type="gramEnd"/>
+    </w:p>
+    <w:p>
+      <w:pPr>
+        <w:pStyle w:val="NormalWeb"/>
+        <w:shd w:val="clear" w:color="auto" w:fill="FFFFFF"/>
+        <w:spacing w:before="0" w:beforeAutospacing="0" w:after="0" w:afterAutospacing="0"/>
+        <w:rPr>
+          <w:rFonts w:ascii="Consolas" w:hAnsi="Consolas"/>
+          <w:color w:val="000000"/>
+          <w:sz w:val="20"/>
+          <w:szCs w:val="20"/>
+        </w:rPr>
+      </w:pPr>
+    </w:p>
+    <w:p>
+      <w:pPr>
+        <w:pStyle w:val="NormalWeb"/>
+        <w:shd w:val="clear" w:color="auto" w:fill="FFFFFF"/>
+        <w:spacing w:before="0" w:beforeAutospacing="0" w:after="0" w:afterAutospacing="0"/>
+        <w:rPr>
+          <w:rFonts w:ascii="Consolas" w:hAnsi="Consolas"/>
+          <w:color w:val="000000"/>
+          <w:sz w:val="20"/>
+          <w:szCs w:val="20"/>
+        </w:rPr>
+      </w:pPr>
+      <w:r>
+        <w:rPr>
+          <w:rFonts w:ascii="Consolas" w:hAnsi="Consolas"/>
+          <w:color w:val="000000"/>
+          <w:sz w:val="20"/>
+          <w:szCs w:val="20"/>
+        </w:rPr>
+        <w:tab/>
+      </w:r>
+      <w:proofErr w:type="spellStart"/>
+      <w:r>
+        <w:rPr>
+          <w:rFonts w:ascii="Consolas" w:hAnsi="Consolas"/>
+          <w:color w:val="000000"/>
+          <w:sz w:val="20"/>
+          <w:szCs w:val="20"/>
+        </w:rPr>
+        <w:t>fileHandler.appendToFile</w:t>
+      </w:r>
+      <w:proofErr w:type="spellEnd"/>
+      <w:r>
+        <w:rPr>
+          <w:rFonts w:ascii="Consolas" w:hAnsi="Consolas"/>
+          <w:color w:val="000000"/>
+          <w:sz w:val="20"/>
+          <w:szCs w:val="20"/>
+        </w:rPr>
+        <w:t>(</w:t>
+      </w:r>
+      <w:proofErr w:type="spellStart"/>
+      <w:r>
+        <w:rPr>
+          <w:rFonts w:ascii="Consolas" w:hAnsi="Consolas"/>
+          <w:color w:val="000000"/>
+          <w:sz w:val="20"/>
+          <w:szCs w:val="20"/>
+        </w:rPr>
+        <w:t>inputFilename</w:t>
+      </w:r>
+      <w:proofErr w:type="spellEnd"/>
+      <w:proofErr w:type="gramStart"/>
+      <w:r>
+        <w:rPr>
+          <w:rFonts w:ascii="Consolas" w:hAnsi="Consolas"/>
+          <w:color w:val="000000"/>
+          <w:sz w:val="20"/>
+          <w:szCs w:val="20"/>
+        </w:rPr>
+        <w:t>);</w:t>
+      </w:r>
+      <w:proofErr w:type="gramEnd"/>
+    </w:p>
+    <w:p>
+      <w:pPr>
+        <w:pStyle w:val="NormalWeb"/>
+        <w:shd w:val="clear" w:color="auto" w:fill="FFFFFF"/>
+        <w:spacing w:before="0" w:beforeAutospacing="0" w:after="0" w:afterAutospacing="0"/>
+        <w:rPr>
+          <w:rFonts w:ascii="Consolas" w:hAnsi="Consolas"/>
+          <w:color w:val="000000"/>
+          <w:sz w:val="20"/>
+          <w:szCs w:val="20"/>
+        </w:rPr>
+      </w:pPr>
+      <w:r>
+        <w:rPr>
+          <w:rFonts w:ascii="Consolas" w:hAnsi="Consolas"/>
+          <w:color w:val="000000"/>
+          <w:sz w:val="20"/>
+          <w:szCs w:val="20"/>
+        </w:rPr>
+        <w:tab/>
+      </w:r>
+      <w:proofErr w:type="spellStart"/>
+      <w:r>
+        <w:rPr>
+          <w:rFonts w:ascii="Consolas" w:hAnsi="Consolas"/>
+          <w:color w:val="000000"/>
+          <w:sz w:val="20"/>
+          <w:szCs w:val="20"/>
+        </w:rPr>
+        <w:t>fileReverser.reverseFile</w:t>
+      </w:r>
+      <w:proofErr w:type="spellEnd"/>
+      <w:r>
+        <w:rPr>
+          <w:rFonts w:ascii="Consolas" w:hAnsi="Consolas"/>
+          <w:color w:val="000000"/>
+          <w:sz w:val="20"/>
+          <w:szCs w:val="20"/>
+        </w:rPr>
+        <w:t>(</w:t>
+      </w:r>
+      <w:proofErr w:type="spellStart"/>
+      <w:r>
+        <w:rPr>
+          <w:rFonts w:ascii="Consolas" w:hAnsi="Consolas"/>
+          <w:color w:val="000000"/>
+          <w:sz w:val="20"/>
+          <w:szCs w:val="20"/>
+        </w:rPr>
+        <w:t>inputFilename</w:t>
+      </w:r>
+      <w:proofErr w:type="spellEnd"/>
+      <w:r>
+        <w:rPr>
+          <w:rFonts w:ascii="Consolas" w:hAnsi="Consolas"/>
+          <w:color w:val="000000"/>
+          <w:sz w:val="20"/>
+          <w:szCs w:val="20"/>
+        </w:rPr>
+        <w:t xml:space="preserve">, </w:t>
+      </w:r>
+      <w:proofErr w:type="spellStart"/>
+      <w:r>
+        <w:rPr>
+          <w:rFonts w:ascii="Consolas" w:hAnsi="Consolas"/>
+          <w:color w:val="000000"/>
+          <w:sz w:val="20"/>
+          <w:szCs w:val="20"/>
+        </w:rPr>
+        <w:t>reversedFilename</w:t>
+      </w:r>
+      <w:proofErr w:type="spellEnd"/>
+      <w:proofErr w:type="gramStart"/>
+      <w:r>
+        <w:rPr>
+          <w:rFonts w:ascii="Consolas" w:hAnsi="Consolas"/>
+          <w:color w:val="000000"/>
+          <w:sz w:val="20"/>
+          <w:szCs w:val="20"/>
+        </w:rPr>
+        <w:t>);</w:t>
+      </w:r>
+      <w:proofErr w:type="gramEnd"/>
+    </w:p>
+    <w:p>
+      <w:pPr>
+        <w:pStyle w:val="NormalWeb"/>
+        <w:shd w:val="clear" w:color="auto" w:fill="FFFFFF"/>
+        <w:spacing w:before="0" w:beforeAutospacing="0" w:after="0" w:afterAutospacing="0"/>
+        <w:rPr>
+          <w:rFonts w:ascii="Consolas" w:hAnsi="Consolas"/>
+          <w:color w:val="000000"/>
+          <w:sz w:val="20"/>
+          <w:szCs w:val="20"/>
+        </w:rPr>
+      </w:pPr>
+    </w:p>
+    <w:p>
+      <w:pPr>
+        <w:pStyle w:val="NormalWeb"/>
+        <w:shd w:val="clear" w:color="auto" w:fill="FFFFFF"/>
+        <w:spacing w:before="0" w:beforeAutospacing="0" w:after="0" w:afterAutospacing="0"/>
+        <w:rPr>
+          <w:rFonts w:ascii="Consolas" w:hAnsi="Consolas"/>
+          <w:color w:val="000000"/>
+          <w:sz w:val="20"/>
+          <w:szCs w:val="20"/>
+        </w:rPr>
+      </w:pPr>
+      <w:r>
+        <w:rPr>
+          <w:rFonts w:ascii="Consolas" w:hAnsi="Consolas"/>
+          <w:color w:val="000000"/>
+          <w:sz w:val="20"/>
+          <w:szCs w:val="20"/>
+        </w:rPr>
+        <w:tab/>
+      </w:r>
+      <w:r>
+        <w:rPr>
+          <w:rFonts w:ascii="Consolas" w:hAnsi="Consolas"/>
+          <w:b/>
+          <w:bCs/>
+          <w:color w:val="7F0055"/>
+          <w:sz w:val="20"/>
+          <w:szCs w:val="20"/>
+        </w:rPr>
+        <w:t>return</w:t>
+      </w:r>
+      <w:r>
+        <w:rPr>
+          <w:rFonts w:ascii="Consolas" w:hAnsi="Consolas"/>
+          <w:color w:val="000000"/>
+          <w:sz w:val="20"/>
+          <w:szCs w:val="20"/>
+        </w:rPr>
+        <w:t xml:space="preserve"> </w:t>
+      </w:r>
+      <w:proofErr w:type="gramStart"/>
+      <w:r>
+        <w:rPr>
+          <w:rFonts w:ascii="Consolas" w:hAnsi="Consolas"/>
+          <w:color w:val="000000"/>
+          <w:sz w:val="20"/>
+          <w:szCs w:val="20"/>
+        </w:rPr>
+        <w:t>0;</w:t>
+      </w:r>
+      <w:proofErr w:type="gramEnd"/>
+    </w:p>
+    <w:p>
+      <w:pPr>
+        <w:pStyle w:val="NormalWeb"/>
+        <w:shd w:val="clear" w:color="auto" w:fill="FFFFFF"/>
+        <w:spacing w:before="0" w:beforeAutospacing="0" w:after="0" w:afterAutospacing="0"/>
+        <w:rPr>
+          <w:rFonts w:ascii="Consolas" w:hAnsi="Consolas"/>
+          <w:color w:val="000000"/>
+          <w:sz w:val="20"/>
+          <w:szCs w:val="20"/>
+        </w:rPr>
+      </w:pPr>
+      <w:r>
+        <w:rPr>
+          <w:rFonts w:ascii="Consolas" w:hAnsi="Consolas"/>
+          <w:color w:val="000000"/>
+          <w:sz w:val="20"/>
+          <w:szCs w:val="20"/>
+        </w:rPr>
+        <w:t>}</w:t>
+      </w:r>
+    </w:p>
+    <w:p>
+      <w:pPr>
         <w:rPr>
           <w:b/>
           <w:bCs/>
           <w:sz w:val="32"/>
           <w:szCs w:val="32"/>
         </w:rPr>
+      </w:pPr>
+    </w:p>
+    <w:p>
+      <w:pPr>
+        <w:rPr>
+          <w:b/>
+          <w:bCs/>
+          <w:sz w:val="32"/>
+          <w:szCs w:val="32"/>
+        </w:rPr>
+      </w:pPr>
+      <w:proofErr w:type="spellStart"/>
+      <w:r>
+        <w:rPr>
+          <w:b/>
+          <w:bCs/>
+          <w:sz w:val="32"/>
+          <w:szCs w:val="32"/>
+        </w:rPr>
+        <w:t>Psuedocode</w:t>
+      </w:r>
+      <w:proofErr w:type="spellEnd"/>
+      <w:r>
+        <w:rPr>
+          <w:b/>
+          <w:bCs/>
+          <w:sz w:val="32"/>
+          <w:szCs w:val="32"/>
+        </w:rPr>
         <w:t>:</w:t>
       </w:r>
     </w:p>
@@ -391,6 +5111,7 @@
     </w:p>
     <w:p>
       <w:r>
+        <w:lastRenderedPageBreak/>
         <w:tab/>
         <w:t>5) Append user input with newline</w:t>
       </w:r>
@@ -435,11 +5156,9 @@
         <w:tab/>
         <w:t xml:space="preserve">2) </w:t>
       </w:r>
-      <w:proofErr w:type="gramStart"/>
-      <w:r>
-        <w:t>if</w:t>
-      </w:r>
-      <w:proofErr w:type="gramEnd"/>
+      <w:r>
+        <w:t>If</w:t>
+      </w:r>
       <w:r>
         <w:t xml:space="preserve"> input file cannot be opened display error message and exit program</w:t>
       </w:r>
@@ -447,7 +5166,13 @@
     <w:p>
       <w:r>
         <w:tab/>
-        <w:t>3) read entire content into a string</w:t>
+        <w:t xml:space="preserve">3) </w:t>
+      </w:r>
+      <w:r>
+        <w:t>R</w:t>
+      </w:r>
+      <w:r>
+        <w:t>ead entire content into a string</w:t>
       </w:r>
     </w:p>
     <w:p>
@@ -467,27 +5192,21 @@
         <w:tab/>
         <w:t xml:space="preserve">6) </w:t>
       </w:r>
-      <w:proofErr w:type="gramStart"/>
-      <w:r>
-        <w:t>if</w:t>
-      </w:r>
-      <w:proofErr w:type="gramEnd"/>
-      <w:r>
-        <w:t xml:space="preserve"> output file </w:t>
-      </w:r>
-      <w:proofErr w:type="spellStart"/>
-      <w:r>
-        <w:t>can not</w:t>
-      </w:r>
-      <w:proofErr w:type="spellEnd"/>
+      <w:r>
+        <w:t>I</w:t>
+      </w:r>
+      <w:r>
+        <w:t xml:space="preserve">f output file </w:t>
+      </w:r>
+      <w:r>
+        <w:t>cannot</w:t>
+      </w:r>
       <w:r>
         <w:t xml:space="preserve"> be </w:t>
       </w:r>
-      <w:proofErr w:type="gramStart"/>
-      <w:r>
-        <w:t>opened</w:t>
-      </w:r>
-      <w:proofErr w:type="gramEnd"/>
+      <w:r>
+        <w:t>opened,</w:t>
+      </w:r>
       <w:r>
         <w:t xml:space="preserve"> display error message and exit program</w:t>
       </w:r>
@@ -495,13 +5214,25 @@
     <w:p>
       <w:r>
         <w:tab/>
-        <w:t>7) close file</w:t>
+        <w:t xml:space="preserve">7) </w:t>
+      </w:r>
+      <w:r>
+        <w:t>C</w:t>
+      </w:r>
+      <w:r>
+        <w:t>lose file</w:t>
       </w:r>
     </w:p>
     <w:p>
       <w:r>
         <w:tab/>
-        <w:t>8) display confirmation message</w:t>
+        <w:t xml:space="preserve">8) </w:t>
+      </w:r>
+      <w:r>
+        <w:t>D</w:t>
+      </w:r>
+      <w:r>
+        <w:t>isplay confirmation message</w:t>
       </w:r>
     </w:p>
     <w:p>
@@ -590,7 +5321,6 @@
     </w:p>
     <w:p>
       <w:r>
-        <w:lastRenderedPageBreak/>
         <w:t> </w:t>
       </w:r>
       <w:r>
@@ -689,6 +5419,7 @@
         <w:rPr>
           <w:noProof/>
         </w:rPr>
+        <w:lastRenderedPageBreak/>
         <w:drawing>
           <wp:inline distT="0" distB="0" distL="0" distR="0" wp14:anchorId="777184AE" wp14:editId="5B1434EA">
             <wp:extent cx="5943600" cy="3231515"/>
@@ -788,14 +5519,11 @@
         <w:ind w:left="-1080" w:right="-1260"/>
       </w:pPr>
       <w:r>
-        <w:lastRenderedPageBreak/>
         <w:t xml:space="preserve">The program reads a specified text file and appends some user input to it without deleting any of the previous content. Then it reads the same file and opens a new specified file and </w:t>
       </w:r>
-      <w:proofErr w:type="gramStart"/>
-      <w:r>
-        <w:t>reversing</w:t>
-      </w:r>
-      <w:proofErr w:type="gramEnd"/>
+      <w:r>
+        <w:t>reverses</w:t>
+      </w:r>
       <w:r>
         <w:t xml:space="preserve"> the content in character order without deleting any of the content. It opens and closes each file after performing the necessary actions. </w:t>
       </w:r>
@@ -829,6 +5557,53 @@
       <w:pPr>
         <w:ind w:left="-1080" w:right="-1260"/>
       </w:pPr>
+      <w:r>
+        <w:rPr>
+          <w:noProof/>
+        </w:rPr>
+        <w:lastRenderedPageBreak/>
+        <w:drawing>
+          <wp:inline distT="0" distB="0" distL="0" distR="0" wp14:anchorId="777D86D5" wp14:editId="41A1903F">
+            <wp:extent cx="5943600" cy="2732405"/>
+            <wp:effectExtent l="0" t="0" r="0" b="0"/>
+            <wp:docPr id="1036857667" name="Picture 3" descr="A screenshot of a computer&#10;&#10;AI-generated content may be incorrect."/>
+            <wp:cNvGraphicFramePr>
+              <a:graphicFrameLocks xmlns:a="http://schemas.openxmlformats.org/drawingml/2006/main" noChangeAspect="1"/>
+            </wp:cNvGraphicFramePr>
+            <a:graphic xmlns:a="http://schemas.openxmlformats.org/drawingml/2006/main">
+              <a:graphicData uri="http://schemas.openxmlformats.org/drawingml/2006/picture">
+                <pic:pic xmlns:pic="http://schemas.openxmlformats.org/drawingml/2006/picture">
+                  <pic:nvPicPr>
+                    <pic:cNvPr id="1036857667" name="Picture 3" descr="A screenshot of a computer&#10;&#10;AI-generated content may be incorrect."/>
+                    <pic:cNvPicPr/>
+                  </pic:nvPicPr>
+                  <pic:blipFill>
+                    <a:blip r:embed="rId6" cstate="print">
+                      <a:extLst>
+                        <a:ext uri="{28A0092B-C50C-407E-A947-70E740481C1C}">
+                          <a14:useLocalDpi xmlns:a14="http://schemas.microsoft.com/office/drawing/2010/main" val="0"/>
+                        </a:ext>
+                      </a:extLst>
+                    </a:blip>
+                    <a:stretch>
+                      <a:fillRect/>
+                    </a:stretch>
+                  </pic:blipFill>
+                  <pic:spPr>
+                    <a:xfrm>
+                      <a:off x="0" y="0"/>
+                      <a:ext cx="5943600" cy="2732405"/>
+                    </a:xfrm>
+                    <a:prstGeom prst="rect">
+                      <a:avLst/>
+                    </a:prstGeom>
+                  </pic:spPr>
+                </pic:pic>
+              </a:graphicData>
+            </a:graphic>
+          </wp:inline>
+        </w:drawing>
+      </w:r>
     </w:p>
     <w:sectPr>
       <w:pgSz w:w="12240" w:h="15840"/>

</xml_diff>